<commit_message>
3.0 Preparation Move to BonitaCommandDeployment & Maven
</commit_message>
<xml_diff>
--- a/Meteor project.docx
+++ b/Meteor project.docx
@@ -1,13 +1,11 @@
 
 <file path=word/document.xml><?xml version="1.0" encoding="utf-8"?>
-<w:document xmlns:wpc="http://schemas.microsoft.com/office/word/2010/wordprocessingCanvas" xmlns:cx="http://schemas.microsoft.com/office/drawing/2014/chartex" xmlns:cx1="http://schemas.microsoft.com/office/drawing/2015/9/8/chartex" xmlns:cx2="http://schemas.microsoft.com/office/drawing/2015/10/21/chartex" xmlns:cx3="http://schemas.microsoft.com/office/drawing/2016/5/9/chartex" xmlns:cx4="http://schemas.microsoft.com/office/drawing/2016/5/10/chartex" xmlns:cx5="http://schemas.microsoft.com/office/drawing/2016/5/11/chartex" xmlns:mc="http://schemas.openxmlformats.org/markup-compatibility/2006" xmlns:o="urn:schemas-microsoft-com:office:office" xmlns:r="http://schemas.openxmlformats.org/officeDocument/2006/relationships" xmlns:m="http://schemas.openxmlformats.org/officeDocument/2006/math" xmlns:v="urn:schemas-microsoft-com:vml" xmlns:wp14="http://schemas.microsoft.com/office/word/2010/wordprocessingDrawing" xmlns:wp="http://schemas.openxmlformats.org/drawingml/2006/wordprocessingDrawing" xmlns:w10="urn:schemas-microsoft-com:office:word" xmlns:w="http://schemas.openxmlformats.org/wordprocessingml/2006/main" xmlns:w14="http://schemas.microsoft.com/office/word/2010/wordml" xmlns:w15="http://schemas.microsoft.com/office/word/2012/wordml" xmlns:w16se="http://schemas.microsoft.com/office/word/2015/wordml/symex" xmlns:wpg="http://schemas.microsoft.com/office/word/2010/wordprocessingGroup" xmlns:wpi="http://schemas.microsoft.com/office/word/2010/wordprocessingInk" xmlns:wne="http://schemas.microsoft.com/office/word/2006/wordml" xmlns:wps="http://schemas.microsoft.com/office/word/2010/wordprocessingShape" mc:Ignorable="w14 w15 w16se wp14">
+<w:document xmlns:wpc="http://schemas.microsoft.com/office/word/2010/wordprocessingCanvas" xmlns:cx="http://schemas.microsoft.com/office/drawing/2014/chartex" xmlns:cx1="http://schemas.microsoft.com/office/drawing/2015/9/8/chartex" xmlns:cx2="http://schemas.microsoft.com/office/drawing/2015/10/21/chartex" xmlns:cx3="http://schemas.microsoft.com/office/drawing/2016/5/9/chartex" xmlns:cx4="http://schemas.microsoft.com/office/drawing/2016/5/10/chartex" xmlns:cx5="http://schemas.microsoft.com/office/drawing/2016/5/11/chartex" xmlns:cx6="http://schemas.microsoft.com/office/drawing/2016/5/12/chartex" xmlns:cx7="http://schemas.microsoft.com/office/drawing/2016/5/13/chartex" xmlns:cx8="http://schemas.microsoft.com/office/drawing/2016/5/14/chartex" xmlns:mc="http://schemas.openxmlformats.org/markup-compatibility/2006" xmlns:aink="http://schemas.microsoft.com/office/drawing/2016/ink" xmlns:am3d="http://schemas.microsoft.com/office/drawing/2017/model3d" xmlns:o="urn:schemas-microsoft-com:office:office" xmlns:r="http://schemas.openxmlformats.org/officeDocument/2006/relationships" xmlns:m="http://schemas.openxmlformats.org/officeDocument/2006/math" xmlns:v="urn:schemas-microsoft-com:vml" xmlns:wp14="http://schemas.microsoft.com/office/word/2010/wordprocessingDrawing" xmlns:wp="http://schemas.openxmlformats.org/drawingml/2006/wordprocessingDrawing" xmlns:w10="urn:schemas-microsoft-com:office:word" xmlns:w="http://schemas.openxmlformats.org/wordprocessingml/2006/main" xmlns:w14="http://schemas.microsoft.com/office/word/2010/wordml" xmlns:w15="http://schemas.microsoft.com/office/word/2012/wordml" xmlns:w16cid="http://schemas.microsoft.com/office/word/2016/wordml/cid" xmlns:w16se="http://schemas.microsoft.com/office/word/2015/wordml/symex" xmlns:wpg="http://schemas.microsoft.com/office/word/2010/wordprocessingGroup" xmlns:wpi="http://schemas.microsoft.com/office/word/2010/wordprocessingInk" xmlns:wne="http://schemas.microsoft.com/office/word/2006/wordml" xmlns:wps="http://schemas.microsoft.com/office/word/2010/wordprocessingShape" mc:Ignorable="w14 w15 w16se w16cid wp14">
   <w:body>
     <w:p>
       <w:pPr>
         <w:pStyle w:val="Titre"/>
       </w:pPr>
-      <w:bookmarkStart w:id="0" w:name="_GoBack"/>
-      <w:bookmarkEnd w:id="0"/>
       <w:r>
         <w:t>Meteor project</w:t>
       </w:r>
@@ -51,8 +49,8 @@
         <w:pStyle w:val="Signature"/>
       </w:pPr>
     </w:p>
-    <w:bookmarkStart w:id="1" w:name="_Toc360012335" w:displacedByCustomXml="next"/>
-    <w:bookmarkStart w:id="2" w:name="_Toc360012336" w:displacedByCustomXml="next"/>
+    <w:bookmarkStart w:id="0" w:name="_Toc360012335" w:displacedByCustomXml="next"/>
+    <w:bookmarkStart w:id="1" w:name="_Toc360012336" w:displacedByCustomXml="next"/>
     <w:sdt>
       <w:sdtPr>
         <w:rPr>
@@ -1143,24 +1141,26 @@
         <w:lastRenderedPageBreak/>
         <w:t>Information</w:t>
       </w:r>
+      <w:bookmarkEnd w:id="0"/>
+    </w:p>
+    <w:p>
+      <w:pPr>
+        <w:pStyle w:val="ListHeading1"/>
+        <w:rPr>
+          <w:lang w:val="fr-FR"/>
+        </w:rPr>
+      </w:pPr>
+      <w:bookmarkStart w:id="2" w:name="_Toc360012337"/>
       <w:bookmarkEnd w:id="1"/>
-    </w:p>
-    <w:p>
-      <w:pPr>
-        <w:pStyle w:val="ListHeading1"/>
-        <w:rPr>
-          <w:lang w:val="fr-FR"/>
-        </w:rPr>
-      </w:pPr>
-      <w:bookmarkStart w:id="3" w:name="_Toc360012337"/>
+      <w:proofErr w:type="spellStart"/>
+      <w:r>
+        <w:rPr>
+          <w:lang w:val="fr-FR"/>
+        </w:rPr>
+        <w:t>BonitaSoft</w:t>
+      </w:r>
       <w:bookmarkEnd w:id="2"/>
-      <w:r>
-        <w:rPr>
-          <w:lang w:val="fr-FR"/>
-        </w:rPr>
-        <w:t>BonitaSoft</w:t>
-      </w:r>
-      <w:bookmarkEnd w:id="3"/>
+      <w:proofErr w:type="spellEnd"/>
     </w:p>
     <w:tbl>
       <w:tblPr>
@@ -1295,8 +1295,13 @@
               <w:jc w:val="left"/>
             </w:pPr>
             <w:r>
-              <w:t>Lionel Palacin</w:t>
-            </w:r>
+              <w:t xml:space="preserve">Lionel </w:t>
+            </w:r>
+            <w:proofErr w:type="spellStart"/>
+            <w:r>
+              <w:t>Palacin</w:t>
+            </w:r>
+            <w:proofErr w:type="spellEnd"/>
           </w:p>
         </w:tc>
         <w:tc>
@@ -1383,9 +1388,19 @@
               <w:ind w:left="271"/>
               <w:jc w:val="left"/>
             </w:pPr>
-            <w:r>
-              <w:t>Pierrick Voulet</w:t>
-            </w:r>
+            <w:proofErr w:type="spellStart"/>
+            <w:r>
+              <w:t>Pierrick</w:t>
+            </w:r>
+            <w:proofErr w:type="spellEnd"/>
+            <w:r>
+              <w:t xml:space="preserve"> </w:t>
+            </w:r>
+            <w:proofErr w:type="spellStart"/>
+            <w:r>
+              <w:t>Voulet</w:t>
+            </w:r>
+            <w:proofErr w:type="spellEnd"/>
           </w:p>
         </w:tc>
         <w:tc>
@@ -1410,9 +1425,9 @@
       </w:pPr>
     </w:p>
     <w:p>
-      <w:bookmarkStart w:id="4" w:name="_Toc360012339"/>
-    </w:p>
-    <w:bookmarkEnd w:id="4"/>
+      <w:bookmarkStart w:id="3" w:name="_Toc360012339"/>
+    </w:p>
+    <w:bookmarkEnd w:id="3"/>
     <w:p>
       <w:pPr>
         <w:pStyle w:val="Chapter"/>
@@ -1426,26 +1441,26 @@
       <w:pPr>
         <w:pStyle w:val="Titre1"/>
       </w:pPr>
-      <w:bookmarkStart w:id="5" w:name="_Toc486491867"/>
+      <w:bookmarkStart w:id="4" w:name="_Toc486491867"/>
       <w:r>
         <w:t>Introduction</w:t>
       </w:r>
+      <w:bookmarkEnd w:id="4"/>
+    </w:p>
+    <w:p>
+      <w:r>
+        <w:t>This document groups the big picture to automate the test. It gives the direction we want to use</w:t>
+      </w:r>
+    </w:p>
+    <w:p>
+      <w:pPr>
+        <w:pStyle w:val="Titre1"/>
+      </w:pPr>
+      <w:bookmarkStart w:id="5" w:name="_Toc486491868"/>
+      <w:r>
+        <w:t>Context</w:t>
+      </w:r>
       <w:bookmarkEnd w:id="5"/>
-    </w:p>
-    <w:p>
-      <w:r>
-        <w:t>This document groups the big picture to automate the test. It gives the direction we want to use</w:t>
-      </w:r>
-    </w:p>
-    <w:p>
-      <w:pPr>
-        <w:pStyle w:val="Titre1"/>
-      </w:pPr>
-      <w:bookmarkStart w:id="6" w:name="_Toc486491868"/>
-      <w:r>
-        <w:t>Context</w:t>
-      </w:r>
-      <w:bookmarkEnd w:id="6"/>
     </w:p>
     <w:p>
       <w:r>
@@ -1522,7 +1537,15 @@
     </w:p>
     <w:p>
       <w:r>
-        <w:t>the developer, on its BonitaStudio would start some local tests</w:t>
+        <w:t xml:space="preserve">the developer, on its </w:t>
+      </w:r>
+      <w:proofErr w:type="spellStart"/>
+      <w:r>
+        <w:t>BonitaStudio</w:t>
+      </w:r>
+      <w:proofErr w:type="spellEnd"/>
+      <w:r>
+        <w:t xml:space="preserve"> would start some local tests</w:t>
       </w:r>
     </w:p>
     <w:p>
@@ -1647,18 +1670,26 @@
       </w:pPr>
       <w:r>
         <w:lastRenderedPageBreak/>
-        <w:t>For analysis, it’s important to have a user interface and start manually the test (before automate it for example)</w:t>
+        <w:t xml:space="preserve">For analysis, it’s important to have a user interface and start manually the test (before </w:t>
+      </w:r>
+      <w:proofErr w:type="gramStart"/>
+      <w:r>
+        <w:t>automate</w:t>
+      </w:r>
+      <w:proofErr w:type="gramEnd"/>
+      <w:r>
+        <w:t xml:space="preserve"> it for example)</w:t>
       </w:r>
     </w:p>
     <w:p>
       <w:pPr>
         <w:pStyle w:val="Titre1"/>
       </w:pPr>
-      <w:bookmarkStart w:id="7" w:name="_Toc486491869"/>
+      <w:bookmarkStart w:id="6" w:name="_Toc486491869"/>
       <w:r>
         <w:t>What to test</w:t>
       </w:r>
-      <w:bookmarkEnd w:id="7"/>
+      <w:bookmarkEnd w:id="6"/>
     </w:p>
     <w:p>
       <w:r>
@@ -1674,7 +1705,15 @@
         </w:numPr>
       </w:pPr>
       <w:r>
-        <w:t>Unit Test: a test with a input test game, and an expected result in term of data and performance. Note the performance is more mandatory on the Test Server</w:t>
+        <w:t xml:space="preserve">Unit Test: a test with </w:t>
+      </w:r>
+      <w:proofErr w:type="gramStart"/>
+      <w:r>
+        <w:t>a</w:t>
+      </w:r>
+      <w:proofErr w:type="gramEnd"/>
+      <w:r>
+        <w:t xml:space="preserve"> input test game, and an expected result in term of data and performance. Note the performance is more mandatory on the Test Server</w:t>
       </w:r>
     </w:p>
     <w:p>
@@ -1708,11 +1747,16 @@
         <w:t xml:space="preserve"> parse all the different flow. A cover test is then nice (did I cover all the different path on my </w:t>
       </w:r>
       <w:r>
-        <w:t>process?</w:t>
+        <w:t>process</w:t>
+      </w:r>
+      <w:proofErr w:type="gramStart"/>
+      <w:r>
+        <w:t>?</w:t>
       </w:r>
       <w:r>
         <w:t xml:space="preserve"> )</w:t>
       </w:r>
+      <w:proofErr w:type="gramEnd"/>
     </w:p>
     <w:p>
       <w:r>
@@ -1735,7 +1779,15 @@
     </w:p>
     <w:p>
       <w:r>
-        <w:t>A form is display on a browser, and must be verify: is all the data is displayed correctly? Is the dynamic of the form run (example, user check a box, and then additional information appears, of user give a bad period, a warning message should appears and it must not be possible to valid the form)</w:t>
+        <w:t xml:space="preserve">A form is display on a browser, and must be verify: is all the data is displayed correctly? Is the dynamic of the form run (example, user check a box, and then additional information appears, of user give a bad period, a warning message should </w:t>
+      </w:r>
+      <w:proofErr w:type="gramStart"/>
+      <w:r>
+        <w:t>appears</w:t>
+      </w:r>
+      <w:proofErr w:type="gramEnd"/>
+      <w:r>
+        <w:t xml:space="preserve"> and it must not be possible to valid the form)</w:t>
       </w:r>
     </w:p>
     <w:p>
@@ -1743,12 +1795,28 @@
         <w:pStyle w:val="Titre2"/>
       </w:pPr>
       <w:r>
-        <w:t>Rest Api Extension</w:t>
-      </w:r>
-    </w:p>
-    <w:p>
-      <w:r>
-        <w:t xml:space="preserve">The Rest API Extension has to be verify with mockup, and with real data too. </w:t>
+        <w:t xml:space="preserve">Rest </w:t>
+      </w:r>
+      <w:proofErr w:type="spellStart"/>
+      <w:r>
+        <w:t>Api</w:t>
+      </w:r>
+      <w:proofErr w:type="spellEnd"/>
+      <w:r>
+        <w:t xml:space="preserve"> Extension</w:t>
+      </w:r>
+    </w:p>
+    <w:p>
+      <w:r>
+        <w:t xml:space="preserve">The Rest API Extension has to be </w:t>
+      </w:r>
+      <w:proofErr w:type="gramStart"/>
+      <w:r>
+        <w:t>verify</w:t>
+      </w:r>
+      <w:proofErr w:type="gramEnd"/>
+      <w:r>
+        <w:t xml:space="preserve"> with mockup, and with real data too. </w:t>
       </w:r>
     </w:p>
     <w:p>
@@ -1761,7 +1829,23 @@
     </w:p>
     <w:p>
       <w:r>
-        <w:t>Permission has to be verify for each items: is Walter Bates can access this REST API ? But Jan Fisher don’t ? Same for processes, Page, Profile and Application.</w:t>
+        <w:t xml:space="preserve">Permission has to be verify for each items: is Walter Bates can access this REST </w:t>
+      </w:r>
+      <w:proofErr w:type="gramStart"/>
+      <w:r>
+        <w:t>API ?</w:t>
+      </w:r>
+      <w:proofErr w:type="gramEnd"/>
+      <w:r>
+        <w:t xml:space="preserve"> But Jan Fisher </w:t>
+      </w:r>
+      <w:proofErr w:type="gramStart"/>
+      <w:r>
+        <w:t>don’t ?</w:t>
+      </w:r>
+      <w:proofErr w:type="gramEnd"/>
+      <w:r>
+        <w:t xml:space="preserve"> Same for processes, Page, Profile and Application.</w:t>
       </w:r>
     </w:p>
     <w:p>
@@ -1774,7 +1858,15 @@
     </w:p>
     <w:p>
       <w:r>
-        <w:t xml:space="preserve">Verify the page, with the same logical : is all the REST API in a page give a result ? </w:t>
+        <w:t xml:space="preserve">Verify the page, with the same </w:t>
+      </w:r>
+      <w:proofErr w:type="gramStart"/>
+      <w:r>
+        <w:t>logical :</w:t>
+      </w:r>
+      <w:proofErr w:type="gramEnd"/>
+      <w:r>
+        <w:t xml:space="preserve"> is all the REST API in a page give a result ? </w:t>
       </w:r>
     </w:p>
     <w:p/>
@@ -1782,12 +1874,12 @@
       <w:pPr>
         <w:pStyle w:val="Titre1"/>
       </w:pPr>
-      <w:bookmarkStart w:id="8" w:name="_Toc486491870"/>
+      <w:bookmarkStart w:id="7" w:name="_Toc486491870"/>
       <w:r>
         <w:lastRenderedPageBreak/>
         <w:t>Tools</w:t>
       </w:r>
-      <w:bookmarkEnd w:id="8"/>
+      <w:bookmarkEnd w:id="7"/>
     </w:p>
     <w:p>
       <w:pPr>
@@ -2228,7 +2320,23 @@
                 <w:rStyle w:val="lev"/>
                 <w:color w:val="FFFFFF" w:themeColor="background1"/>
               </w:rPr>
-              <w:t>Rest Api Extension JUNIT</w:t>
+              <w:t xml:space="preserve">Rest </w:t>
+            </w:r>
+            <w:proofErr w:type="spellStart"/>
+            <w:r>
+              <w:rPr>
+                <w:rStyle w:val="lev"/>
+                <w:color w:val="FFFFFF" w:themeColor="background1"/>
+              </w:rPr>
+              <w:t>Api</w:t>
+            </w:r>
+            <w:proofErr w:type="spellEnd"/>
+            <w:r>
+              <w:rPr>
+                <w:rStyle w:val="lev"/>
+                <w:color w:val="FFFFFF" w:themeColor="background1"/>
+              </w:rPr>
+              <w:t xml:space="preserve"> Extension JUNIT</w:t>
             </w:r>
           </w:p>
         </w:tc>
@@ -2315,7 +2423,23 @@
                 <w:rStyle w:val="lev"/>
                 <w:color w:val="FFFFFF" w:themeColor="background1"/>
               </w:rPr>
-              <w:t>Rest Api Extension</w:t>
+              <w:t xml:space="preserve">Rest </w:t>
+            </w:r>
+            <w:proofErr w:type="spellStart"/>
+            <w:r>
+              <w:rPr>
+                <w:rStyle w:val="lev"/>
+                <w:color w:val="FFFFFF" w:themeColor="background1"/>
+              </w:rPr>
+              <w:t>Api</w:t>
+            </w:r>
+            <w:proofErr w:type="spellEnd"/>
+            <w:r>
+              <w:rPr>
+                <w:rStyle w:val="lev"/>
+                <w:color w:val="FFFFFF" w:themeColor="background1"/>
+              </w:rPr>
+              <w:t xml:space="preserve"> Extension</w:t>
             </w:r>
           </w:p>
         </w:tc>
@@ -2558,11 +2682,11 @@
       <w:pPr>
         <w:pStyle w:val="Titre1"/>
       </w:pPr>
-      <w:bookmarkStart w:id="9" w:name="_Toc486491871"/>
+      <w:bookmarkStart w:id="8" w:name="_Toc486491871"/>
       <w:r>
         <w:t>Implementation</w:t>
       </w:r>
-      <w:bookmarkEnd w:id="9"/>
+      <w:bookmarkEnd w:id="8"/>
     </w:p>
     <w:p>
       <w:r>
@@ -2649,8 +2773,13 @@
       </w:r>
     </w:p>
     <w:p>
-      <w:r>
-        <w:t>So tests must be able to deploy an test on different server different tenant</w:t>
+      <w:proofErr w:type="gramStart"/>
+      <w:r>
+        <w:t>So</w:t>
+      </w:r>
+      <w:proofErr w:type="gramEnd"/>
+      <w:r>
+        <w:t xml:space="preserve"> tests must be able to deploy an test on different server different tenant</w:t>
       </w:r>
     </w:p>
     <w:p>
@@ -2688,12 +2817,30 @@
         </w:numPr>
       </w:pPr>
       <w:r>
-        <w:t>include all needed information – in case a a Eclipse Scenario, the JAVA part has to be used</w:t>
-      </w:r>
-    </w:p>
-    <w:p>
-      <w:r>
-        <w:t>The deployment set has to register the different test. For example, team Orange will create 4 tests, and in the Deployment Set, specify</w:t>
+        <w:t xml:space="preserve">include all needed information – in case a </w:t>
+      </w:r>
+      <w:proofErr w:type="spellStart"/>
+      <w:proofErr w:type="gramStart"/>
+      <w:r>
+        <w:t>a</w:t>
+      </w:r>
+      <w:proofErr w:type="spellEnd"/>
+      <w:proofErr w:type="gramEnd"/>
+      <w:r>
+        <w:t xml:space="preserve"> Eclipse Scenario, the JAVA part has to be used</w:t>
+      </w:r>
+    </w:p>
+    <w:p>
+      <w:r>
+        <w:t xml:space="preserve">The deployment set </w:t>
+      </w:r>
+      <w:proofErr w:type="gramStart"/>
+      <w:r>
+        <w:t>has to</w:t>
+      </w:r>
+      <w:proofErr w:type="gramEnd"/>
+      <w:r>
+        <w:t xml:space="preserve"> register the different test. For example, team Orange will create 4 tests, and in the Deployment Set, specify</w:t>
       </w:r>
     </w:p>
     <w:p>
@@ -2742,7 +2889,17 @@
         </w:numPr>
       </w:pPr>
       <w:r>
-        <w:t>A page.properties with the following attributes</w:t>
+        <w:t xml:space="preserve">A </w:t>
+      </w:r>
+      <w:proofErr w:type="spellStart"/>
+      <w:proofErr w:type="gramStart"/>
+      <w:r>
+        <w:t>page.properties</w:t>
+      </w:r>
+      <w:proofErr w:type="spellEnd"/>
+      <w:proofErr w:type="gramEnd"/>
+      <w:r>
+        <w:t xml:space="preserve"> with the following attributes</w:t>
       </w:r>
     </w:p>
     <w:p>
@@ -2777,9 +2934,79 @@
           <w:ilvl w:val="1"/>
           <w:numId w:val="22"/>
         </w:numPr>
-      </w:pPr>
-      <w:r>
-        <w:t>Type [ProcessScenario, GroovyScenario, EclipseScenario, RestApiScenario]</w:t>
+        <w:rPr>
+          <w:lang w:val="es-ES"/>
+        </w:rPr>
+      </w:pPr>
+      <w:proofErr w:type="spellStart"/>
+      <w:r>
+        <w:rPr>
+          <w:lang w:val="es-ES"/>
+        </w:rPr>
+        <w:t>Type</w:t>
+      </w:r>
+      <w:proofErr w:type="spellEnd"/>
+      <w:r>
+        <w:rPr>
+          <w:lang w:val="es-ES"/>
+        </w:rPr>
+        <w:t xml:space="preserve"> [</w:t>
+      </w:r>
+      <w:proofErr w:type="spellStart"/>
+      <w:r>
+        <w:rPr>
+          <w:lang w:val="es-ES"/>
+        </w:rPr>
+        <w:t>ProcessScenario</w:t>
+      </w:r>
+      <w:proofErr w:type="spellEnd"/>
+      <w:r>
+        <w:rPr>
+          <w:lang w:val="es-ES"/>
+        </w:rPr>
+        <w:t xml:space="preserve">, </w:t>
+      </w:r>
+      <w:proofErr w:type="spellStart"/>
+      <w:r>
+        <w:rPr>
+          <w:lang w:val="es-ES"/>
+        </w:rPr>
+        <w:t>GroovyScenario</w:t>
+      </w:r>
+      <w:proofErr w:type="spellEnd"/>
+      <w:r>
+        <w:rPr>
+          <w:lang w:val="es-ES"/>
+        </w:rPr>
+        <w:t xml:space="preserve">, </w:t>
+      </w:r>
+      <w:proofErr w:type="spellStart"/>
+      <w:r>
+        <w:rPr>
+          <w:lang w:val="es-ES"/>
+        </w:rPr>
+        <w:t>EclipseScenario</w:t>
+      </w:r>
+      <w:proofErr w:type="spellEnd"/>
+      <w:r>
+        <w:rPr>
+          <w:lang w:val="es-ES"/>
+        </w:rPr>
+        <w:t xml:space="preserve">, </w:t>
+      </w:r>
+      <w:proofErr w:type="spellStart"/>
+      <w:r>
+        <w:rPr>
+          <w:lang w:val="es-ES"/>
+        </w:rPr>
+        <w:t>RestApiScenario</w:t>
+      </w:r>
+      <w:proofErr w:type="spellEnd"/>
+      <w:r>
+        <w:rPr>
+          <w:lang w:val="es-ES"/>
+        </w:rPr>
+        <w:t>]</w:t>
       </w:r>
     </w:p>
     <w:p>
@@ -2790,8 +3017,21 @@
           <w:numId w:val="22"/>
         </w:numPr>
       </w:pPr>
-      <w:r>
-        <w:t>Parameters : utile a l’execution du test.</w:t>
+      <w:proofErr w:type="gramStart"/>
+      <w:r>
+        <w:t>Parameters :</w:t>
+      </w:r>
+      <w:proofErr w:type="gramEnd"/>
+      <w:r>
+        <w:t xml:space="preserve"> utile a </w:t>
+      </w:r>
+      <w:proofErr w:type="spellStart"/>
+      <w:r>
+        <w:t>l’execution</w:t>
+      </w:r>
+      <w:proofErr w:type="spellEnd"/>
+      <w:r>
+        <w:t xml:space="preserve"> du test.</w:t>
       </w:r>
     </w:p>
     <w:p>
@@ -2810,79 +3050,289 @@
       <w:pPr>
         <w:pStyle w:val="Titre2"/>
       </w:pPr>
-      <w:bookmarkStart w:id="10" w:name="_Toc486491873"/>
-      <w:r>
-        <w:t>Structure Svn</w:t>
+      <w:bookmarkStart w:id="9" w:name="_Toc486491873"/>
+      <w:r>
+        <w:t xml:space="preserve">Structure </w:t>
+      </w:r>
+      <w:proofErr w:type="spellStart"/>
+      <w:r>
+        <w:t>Svn</w:t>
+      </w:r>
+      <w:bookmarkEnd w:id="9"/>
+      <w:proofErr w:type="spellEnd"/>
+    </w:p>
+    <w:p>
+      <w:r>
+        <w:t>&lt;to be describe&gt;</w:t>
+      </w:r>
+    </w:p>
+    <w:p>
+      <w:pPr>
+        <w:pStyle w:val="Titre2"/>
+      </w:pPr>
+      <w:bookmarkStart w:id="10" w:name="_Toc486491874"/>
+      <w:r>
+        <w:t>Engine to run the t</w:t>
+      </w:r>
+      <w:r>
+        <w:t>ests</w:t>
       </w:r>
       <w:bookmarkEnd w:id="10"/>
     </w:p>
     <w:p>
       <w:r>
-        <w:t>&lt;to be describe&gt;</w:t>
-      </w:r>
-    </w:p>
-    <w:p>
-      <w:pPr>
-        <w:pStyle w:val="Titre2"/>
-      </w:pPr>
-      <w:bookmarkStart w:id="11" w:name="_Toc486491874"/>
-      <w:r>
-        <w:t>Engine to run the t</w:t>
-      </w:r>
-      <w:r>
-        <w:t>ests</w:t>
-      </w:r>
-      <w:bookmarkEnd w:id="11"/>
-    </w:p>
-    <w:p>
-      <w:r>
-        <w:t>Each test should have derived from the MeteorRobot Java Class. In this class, a getAPiAccessor() is accessible</w:t>
-      </w:r>
-    </w:p>
-    <w:p>
-      <w:pPr>
-        <w:rPr>
-          <w:lang w:val="fr-FR"/>
-        </w:rPr>
-      </w:pPr>
-      <w:r>
-        <w:rPr>
-          <w:lang w:val="fr-FR"/>
-        </w:rPr>
-        <w:t xml:space="preserve">MeterRobot : peut etre changer le name ? Il faudrait trouver un nom « testenvelop » ou «testframe » ou « junitbonita » ? </w:t>
-      </w:r>
-    </w:p>
-    <w:p>
-      <w:pPr>
-        <w:rPr>
-          <w:lang w:val="fr-FR"/>
-        </w:rPr>
-      </w:pPr>
-    </w:p>
-    <w:p>
-      <w:pPr>
-        <w:rPr>
-          <w:lang w:val="fr-FR"/>
-        </w:rPr>
-      </w:pPr>
-      <w:r>
-        <w:rPr>
-          <w:lang w:val="fr-FR"/>
-        </w:rPr>
-        <w:t>Cette classe est une classe mere. Tous les tests doivent deriver de cette classe. Elle est instanciée par le moteur, et celui-ci cree la connection au serveur Bonita.</w:t>
-      </w:r>
-    </w:p>
-    <w:p>
-      <w:pPr>
-        <w:rPr>
-          <w:lang w:val="fr-FR"/>
-        </w:rPr>
-      </w:pPr>
-      <w:r>
-        <w:rPr>
-          <w:lang w:val="fr-FR"/>
-        </w:rPr>
-        <w:t>Afin de respecter les outils JUNIT, elle doit etre capable de retourner les informations necessaires.</w:t>
+        <w:t xml:space="preserve">Each test should have derived from the </w:t>
+      </w:r>
+      <w:proofErr w:type="spellStart"/>
+      <w:r>
+        <w:t>MeteorRobot</w:t>
+      </w:r>
+      <w:proofErr w:type="spellEnd"/>
+      <w:r>
+        <w:t xml:space="preserve"> Java Class. In this class, a </w:t>
+      </w:r>
+      <w:proofErr w:type="spellStart"/>
+      <w:proofErr w:type="gramStart"/>
+      <w:r>
+        <w:t>getAPiAccessor</w:t>
+      </w:r>
+      <w:proofErr w:type="spellEnd"/>
+      <w:r>
+        <w:t>(</w:t>
+      </w:r>
+      <w:proofErr w:type="gramEnd"/>
+      <w:r>
+        <w:t>) is accessible</w:t>
+      </w:r>
+    </w:p>
+    <w:p>
+      <w:pPr>
+        <w:rPr>
+          <w:lang w:val="fr-FR"/>
+        </w:rPr>
+      </w:pPr>
+      <w:proofErr w:type="spellStart"/>
+      <w:r>
+        <w:rPr>
+          <w:lang w:val="fr-FR"/>
+        </w:rPr>
+        <w:t>MeterRobot</w:t>
+      </w:r>
+      <w:proofErr w:type="spellEnd"/>
+      <w:r>
+        <w:rPr>
+          <w:lang w:val="fr-FR"/>
+        </w:rPr>
+        <w:t xml:space="preserve"> : peut </w:t>
+      </w:r>
+      <w:proofErr w:type="spellStart"/>
+      <w:r>
+        <w:rPr>
+          <w:lang w:val="fr-FR"/>
+        </w:rPr>
+        <w:t>etre</w:t>
+      </w:r>
+      <w:proofErr w:type="spellEnd"/>
+      <w:r>
+        <w:rPr>
+          <w:lang w:val="fr-FR"/>
+        </w:rPr>
+        <w:t xml:space="preserve"> changer le </w:t>
+      </w:r>
+      <w:proofErr w:type="spellStart"/>
+      <w:r>
+        <w:rPr>
+          <w:lang w:val="fr-FR"/>
+        </w:rPr>
+        <w:t>name</w:t>
+      </w:r>
+      <w:proofErr w:type="spellEnd"/>
+      <w:r>
+        <w:rPr>
+          <w:lang w:val="fr-FR"/>
+        </w:rPr>
+        <w:t> ? Il faudrait trouver un nom « </w:t>
+      </w:r>
+      <w:proofErr w:type="spellStart"/>
+      <w:r>
+        <w:rPr>
+          <w:lang w:val="fr-FR"/>
+        </w:rPr>
+        <w:t>testenvelop</w:t>
+      </w:r>
+      <w:proofErr w:type="spellEnd"/>
+      <w:r>
+        <w:rPr>
+          <w:lang w:val="fr-FR"/>
+        </w:rPr>
+        <w:t> » ou</w:t>
+      </w:r>
+      <w:proofErr w:type="gramStart"/>
+      <w:r>
+        <w:rPr>
+          <w:lang w:val="fr-FR"/>
+        </w:rPr>
+        <w:t xml:space="preserve"> «</w:t>
+      </w:r>
+      <w:proofErr w:type="spellStart"/>
+      <w:r>
+        <w:rPr>
+          <w:lang w:val="fr-FR"/>
+        </w:rPr>
+        <w:t>testframe</w:t>
+      </w:r>
+      <w:proofErr w:type="spellEnd"/>
+      <w:proofErr w:type="gramEnd"/>
+      <w:r>
+        <w:rPr>
+          <w:lang w:val="fr-FR"/>
+        </w:rPr>
+        <w:t> » ou « </w:t>
+      </w:r>
+      <w:proofErr w:type="spellStart"/>
+      <w:r>
+        <w:rPr>
+          <w:lang w:val="fr-FR"/>
+        </w:rPr>
+        <w:t>junitbonita</w:t>
+      </w:r>
+      <w:proofErr w:type="spellEnd"/>
+      <w:r>
+        <w:rPr>
+          <w:lang w:val="fr-FR"/>
+        </w:rPr>
+        <w:t xml:space="preserve"> » ? </w:t>
+      </w:r>
+    </w:p>
+    <w:p>
+      <w:pPr>
+        <w:rPr>
+          <w:lang w:val="fr-FR"/>
+        </w:rPr>
+      </w:pPr>
+    </w:p>
+    <w:p>
+      <w:pPr>
+        <w:rPr>
+          <w:lang w:val="fr-FR"/>
+        </w:rPr>
+      </w:pPr>
+      <w:r>
+        <w:rPr>
+          <w:lang w:val="fr-FR"/>
+        </w:rPr>
+        <w:t xml:space="preserve">Cette classe est une classe </w:t>
+      </w:r>
+      <w:proofErr w:type="spellStart"/>
+      <w:r>
+        <w:rPr>
+          <w:lang w:val="fr-FR"/>
+        </w:rPr>
+        <w:t>mere</w:t>
+      </w:r>
+      <w:proofErr w:type="spellEnd"/>
+      <w:r>
+        <w:rPr>
+          <w:lang w:val="fr-FR"/>
+        </w:rPr>
+        <w:t xml:space="preserve">. Tous les tests doivent </w:t>
+      </w:r>
+      <w:proofErr w:type="spellStart"/>
+      <w:r>
+        <w:rPr>
+          <w:lang w:val="fr-FR"/>
+        </w:rPr>
+        <w:t>deriver</w:t>
+      </w:r>
+      <w:proofErr w:type="spellEnd"/>
+      <w:r>
+        <w:rPr>
+          <w:lang w:val="fr-FR"/>
+        </w:rPr>
+        <w:t xml:space="preserve"> de cette classe. Elle est instanciée par le moteur, et celui-ci </w:t>
+      </w:r>
+      <w:proofErr w:type="spellStart"/>
+      <w:r>
+        <w:rPr>
+          <w:lang w:val="fr-FR"/>
+        </w:rPr>
+        <w:t>cree</w:t>
+      </w:r>
+      <w:proofErr w:type="spellEnd"/>
+      <w:r>
+        <w:rPr>
+          <w:lang w:val="fr-FR"/>
+        </w:rPr>
+        <w:t xml:space="preserve"> la </w:t>
+      </w:r>
+      <w:proofErr w:type="spellStart"/>
+      <w:r>
+        <w:rPr>
+          <w:lang w:val="fr-FR"/>
+        </w:rPr>
+        <w:t>connection</w:t>
+      </w:r>
+      <w:proofErr w:type="spellEnd"/>
+      <w:r>
+        <w:rPr>
+          <w:lang w:val="fr-FR"/>
+        </w:rPr>
+        <w:t xml:space="preserve"> au serveur </w:t>
+      </w:r>
+      <w:proofErr w:type="spellStart"/>
+      <w:r>
+        <w:rPr>
+          <w:lang w:val="fr-FR"/>
+        </w:rPr>
+        <w:t>Bonita</w:t>
+      </w:r>
+      <w:proofErr w:type="spellEnd"/>
+      <w:r>
+        <w:rPr>
+          <w:lang w:val="fr-FR"/>
+        </w:rPr>
+        <w:t>.</w:t>
+      </w:r>
+    </w:p>
+    <w:p>
+      <w:pPr>
+        <w:rPr>
+          <w:lang w:val="fr-FR"/>
+        </w:rPr>
+      </w:pPr>
+      <w:r>
+        <w:rPr>
+          <w:lang w:val="fr-FR"/>
+        </w:rPr>
+        <w:t xml:space="preserve">Afin de respecter les outils JUNIT, elle doit </w:t>
+      </w:r>
+      <w:proofErr w:type="spellStart"/>
+      <w:r>
+        <w:rPr>
+          <w:lang w:val="fr-FR"/>
+        </w:rPr>
+        <w:t>etre</w:t>
+      </w:r>
+      <w:proofErr w:type="spellEnd"/>
+      <w:r>
+        <w:rPr>
+          <w:lang w:val="fr-FR"/>
+        </w:rPr>
+        <w:t xml:space="preserve"> capable de retourner les informations </w:t>
+      </w:r>
+      <w:proofErr w:type="spellStart"/>
+      <w:r>
+        <w:rPr>
+          <w:lang w:val="fr-FR"/>
+        </w:rPr>
+        <w:t>necessaires</w:t>
+      </w:r>
+      <w:proofErr w:type="spellEnd"/>
+      <w:r>
+        <w:rPr>
+          <w:lang w:val="fr-FR"/>
+        </w:rPr>
+        <w:t>.</w:t>
       </w:r>
     </w:p>
     <w:p>
@@ -2896,40 +3346,134 @@
       <w:pPr>
         <w:pStyle w:val="Titre3"/>
       </w:pPr>
+      <w:proofErr w:type="spellStart"/>
       <w:r>
         <w:t>Localy</w:t>
       </w:r>
-    </w:p>
-    <w:p>
-      <w:pPr>
-        <w:rPr>
-          <w:lang w:val="fr-FR"/>
-        </w:rPr>
-      </w:pPr>
-      <w:r>
-        <w:rPr>
-          <w:lang w:val="fr-FR"/>
-        </w:rPr>
-        <w:t xml:space="preserve">Idee : faire tourner dans Eclipse, meme les ProcessScenario et GroovyScenario. En fait, </w:t>
-      </w:r>
-      <w:r>
-        <w:rPr>
-          <w:lang w:val="fr-FR"/>
-        </w:rPr>
-        <w:t xml:space="preserve">il faudrait que les classes Java de meteor soit disponibles dans eclipse. </w:t>
-      </w:r>
-    </w:p>
-    <w:p>
-      <w:pPr>
-        <w:rPr>
-          <w:lang w:val="fr-FR"/>
-        </w:rPr>
-      </w:pPr>
-      <w:r>
-        <w:rPr>
-          <w:lang w:val="fr-FR"/>
-        </w:rPr>
-        <w:t xml:space="preserve">Moteur : ici le moteur est un program Java fait sous Eclipse qui va se connecter au localhost :8080. Ce moteur doit aussi etre capable d’aller chercher les tests dans SVN ? </w:t>
+      <w:proofErr w:type="spellEnd"/>
+    </w:p>
+    <w:p>
+      <w:pPr>
+        <w:rPr>
+          <w:lang w:val="fr-FR"/>
+        </w:rPr>
+      </w:pPr>
+      <w:proofErr w:type="spellStart"/>
+      <w:r>
+        <w:rPr>
+          <w:lang w:val="fr-FR"/>
+        </w:rPr>
+        <w:t>Idee</w:t>
+      </w:r>
+      <w:proofErr w:type="spellEnd"/>
+      <w:r>
+        <w:rPr>
+          <w:lang w:val="fr-FR"/>
+        </w:rPr>
+        <w:t xml:space="preserve"> : faire tourner dans Eclipse, </w:t>
+      </w:r>
+      <w:proofErr w:type="spellStart"/>
+      <w:r>
+        <w:rPr>
+          <w:lang w:val="fr-FR"/>
+        </w:rPr>
+        <w:t>meme</w:t>
+      </w:r>
+      <w:proofErr w:type="spellEnd"/>
+      <w:r>
+        <w:rPr>
+          <w:lang w:val="fr-FR"/>
+        </w:rPr>
+        <w:t xml:space="preserve"> les </w:t>
+      </w:r>
+      <w:proofErr w:type="spellStart"/>
+      <w:r>
+        <w:rPr>
+          <w:lang w:val="fr-FR"/>
+        </w:rPr>
+        <w:t>ProcessScenario</w:t>
+      </w:r>
+      <w:proofErr w:type="spellEnd"/>
+      <w:r>
+        <w:rPr>
+          <w:lang w:val="fr-FR"/>
+        </w:rPr>
+        <w:t xml:space="preserve"> et </w:t>
+      </w:r>
+      <w:proofErr w:type="spellStart"/>
+      <w:r>
+        <w:rPr>
+          <w:lang w:val="fr-FR"/>
+        </w:rPr>
+        <w:t>GroovyScenario</w:t>
+      </w:r>
+      <w:proofErr w:type="spellEnd"/>
+      <w:r>
+        <w:rPr>
+          <w:lang w:val="fr-FR"/>
+        </w:rPr>
+        <w:t xml:space="preserve">. En fait, </w:t>
+      </w:r>
+      <w:r>
+        <w:rPr>
+          <w:lang w:val="fr-FR"/>
+        </w:rPr>
+        <w:t xml:space="preserve">il faudrait que les classes Java de </w:t>
+      </w:r>
+      <w:proofErr w:type="spellStart"/>
+      <w:r>
+        <w:rPr>
+          <w:lang w:val="fr-FR"/>
+        </w:rPr>
+        <w:t>meteor</w:t>
+      </w:r>
+      <w:proofErr w:type="spellEnd"/>
+      <w:r>
+        <w:rPr>
+          <w:lang w:val="fr-FR"/>
+        </w:rPr>
+        <w:t xml:space="preserve"> soit disponibles dans </w:t>
+      </w:r>
+      <w:proofErr w:type="spellStart"/>
+      <w:r>
+        <w:rPr>
+          <w:lang w:val="fr-FR"/>
+        </w:rPr>
+        <w:t>eclipse</w:t>
+      </w:r>
+      <w:proofErr w:type="spellEnd"/>
+      <w:r>
+        <w:rPr>
+          <w:lang w:val="fr-FR"/>
+        </w:rPr>
+        <w:t xml:space="preserve">. </w:t>
+      </w:r>
+    </w:p>
+    <w:p>
+      <w:pPr>
+        <w:rPr>
+          <w:lang w:val="fr-FR"/>
+        </w:rPr>
+      </w:pPr>
+      <w:r>
+        <w:rPr>
+          <w:lang w:val="fr-FR"/>
+        </w:rPr>
+        <w:t xml:space="preserve">Moteur : ici le moteur est un program Java fait sous Eclipse qui va se connecter au localhost :8080. Ce moteur doit aussi </w:t>
+      </w:r>
+      <w:proofErr w:type="spellStart"/>
+      <w:r>
+        <w:rPr>
+          <w:lang w:val="fr-FR"/>
+        </w:rPr>
+        <w:t>etre</w:t>
+      </w:r>
+      <w:proofErr w:type="spellEnd"/>
+      <w:r>
+        <w:rPr>
+          <w:lang w:val="fr-FR"/>
+        </w:rPr>
+        <w:t xml:space="preserve"> capable d’aller chercher les tests dans SVN ? </w:t>
       </w:r>
     </w:p>
     <w:p>
@@ -2950,8 +3494,30 @@
         <w:rPr>
           <w:lang w:val="fr-FR"/>
         </w:rPr>
-        <w:t>Un programme doit etre capable de:</w:t>
-      </w:r>
+        <w:t xml:space="preserve">Un programme doit </w:t>
+      </w:r>
+      <w:proofErr w:type="spellStart"/>
+      <w:r>
+        <w:rPr>
+          <w:lang w:val="fr-FR"/>
+        </w:rPr>
+        <w:t>etre</w:t>
+      </w:r>
+      <w:proofErr w:type="spellEnd"/>
+      <w:r>
+        <w:rPr>
+          <w:lang w:val="fr-FR"/>
+        </w:rPr>
+        <w:t xml:space="preserve"> capable </w:t>
+      </w:r>
+      <w:proofErr w:type="gramStart"/>
+      <w:r>
+        <w:rPr>
+          <w:lang w:val="fr-FR"/>
+        </w:rPr>
+        <w:t>de:</w:t>
+      </w:r>
+      <w:proofErr w:type="gramEnd"/>
     </w:p>
     <w:p>
       <w:pPr>
@@ -2968,8 +3534,30 @@
         <w:rPr>
           <w:lang w:val="fr-FR"/>
         </w:rPr>
-        <w:t>Lire le deploiement set et faire les deploiements</w:t>
-      </w:r>
+        <w:t xml:space="preserve">Lire le </w:t>
+      </w:r>
+      <w:proofErr w:type="spellStart"/>
+      <w:r>
+        <w:rPr>
+          <w:lang w:val="fr-FR"/>
+        </w:rPr>
+        <w:t>deploiement</w:t>
+      </w:r>
+      <w:proofErr w:type="spellEnd"/>
+      <w:r>
+        <w:rPr>
+          <w:lang w:val="fr-FR"/>
+        </w:rPr>
+        <w:t xml:space="preserve"> set et faire les </w:t>
+      </w:r>
+      <w:proofErr w:type="spellStart"/>
+      <w:r>
+        <w:rPr>
+          <w:lang w:val="fr-FR"/>
+        </w:rPr>
+        <w:t>deploiements</w:t>
+      </w:r>
+      <w:proofErr w:type="spellEnd"/>
     </w:p>
     <w:p>
       <w:pPr>
@@ -2986,16 +3574,85 @@
         <w:rPr>
           <w:lang w:val="fr-FR"/>
         </w:rPr>
-        <w:t>Lire les tests associés au deploiement, et executer chacun des testes. Dans ce cas, le deploiment set donne le server Bonita</w:t>
-      </w:r>
+        <w:t xml:space="preserve">Lire les tests associés au </w:t>
+      </w:r>
+      <w:proofErr w:type="spellStart"/>
+      <w:r>
+        <w:rPr>
+          <w:lang w:val="fr-FR"/>
+        </w:rPr>
+        <w:t>deploiement</w:t>
+      </w:r>
+      <w:proofErr w:type="spellEnd"/>
+      <w:r>
+        <w:rPr>
+          <w:lang w:val="fr-FR"/>
+        </w:rPr>
+        <w:t xml:space="preserve">, et </w:t>
+      </w:r>
+      <w:proofErr w:type="spellStart"/>
+      <w:r>
+        <w:rPr>
+          <w:lang w:val="fr-FR"/>
+        </w:rPr>
+        <w:t>executer</w:t>
+      </w:r>
+      <w:proofErr w:type="spellEnd"/>
+      <w:r>
+        <w:rPr>
+          <w:lang w:val="fr-FR"/>
+        </w:rPr>
+        <w:t xml:space="preserve"> chacun des </w:t>
+      </w:r>
+      <w:proofErr w:type="spellStart"/>
+      <w:r>
+        <w:rPr>
+          <w:lang w:val="fr-FR"/>
+        </w:rPr>
+        <w:t>testes</w:t>
+      </w:r>
+      <w:proofErr w:type="spellEnd"/>
+      <w:r>
+        <w:rPr>
+          <w:lang w:val="fr-FR"/>
+        </w:rPr>
+        <w:t xml:space="preserve">. Dans ce cas, le </w:t>
+      </w:r>
+      <w:proofErr w:type="spellStart"/>
+      <w:r>
+        <w:rPr>
+          <w:lang w:val="fr-FR"/>
+        </w:rPr>
+        <w:t>deploiment</w:t>
+      </w:r>
+      <w:proofErr w:type="spellEnd"/>
+      <w:r>
+        <w:rPr>
+          <w:lang w:val="fr-FR"/>
+        </w:rPr>
+        <w:t xml:space="preserve"> set donne le server </w:t>
+      </w:r>
+      <w:proofErr w:type="spellStart"/>
+      <w:r>
+        <w:rPr>
+          <w:lang w:val="fr-FR"/>
+        </w:rPr>
+        <w:t>Bonita</w:t>
+      </w:r>
+      <w:proofErr w:type="spellEnd"/>
     </w:p>
     <w:p>
       <w:pPr>
         <w:pStyle w:val="Titre3"/>
       </w:pPr>
       <w:r>
-        <w:t>Test Environement</w:t>
-      </w:r>
+        <w:t xml:space="preserve">Test </w:t>
+      </w:r>
+      <w:proofErr w:type="spellStart"/>
+      <w:r>
+        <w:t>Environement</w:t>
+      </w:r>
+      <w:proofErr w:type="spellEnd"/>
     </w:p>
     <w:p>
       <w:pPr>
@@ -3013,46 +3670,1405 @@
         <w:rPr>
           <w:lang w:val="fr-FR"/>
         </w:rPr>
-        <w:t xml:space="preserve">Il doit aussi pouvoir etre piloté par REST API pour permettre a un scheduler de le lancer. </w:t>
-      </w:r>
-    </w:p>
-    <w:p>
-      <w:pPr>
-        <w:rPr>
-          <w:lang w:val="fr-FR"/>
-        </w:rPr>
-      </w:pPr>
-      <w:r>
-        <w:rPr>
-          <w:lang w:val="fr-FR"/>
-        </w:rPr>
-        <w:t>Meteor doit pouvoir egal</w:t>
-      </w:r>
-      <w:r>
-        <w:rPr>
-          <w:lang w:val="fr-FR"/>
-        </w:rPr>
-        <w:t>e</w:t>
-      </w:r>
-      <w:r>
-        <w:rPr>
-          <w:lang w:val="fr-FR"/>
-        </w:rPr>
-        <w:t>ment être capable de se referencer dans le scheduler Bonita pour s’executer toutes les nuits, et pouvoir fournir le rapport d’execution.</w:t>
-      </w:r>
-    </w:p>
-    <w:p>
-      <w:pPr>
-        <w:rPr>
-          <w:lang w:val="fr-FR"/>
-        </w:rPr>
-      </w:pPr>
-      <w:r>
-        <w:rPr>
-          <w:lang w:val="fr-FR"/>
-        </w:rPr>
-        <w:t>Il faut qu’il puisse egalement exectuer les test Eclipse</w:t>
-      </w:r>
+        <w:t xml:space="preserve">Il doit aussi pouvoir </w:t>
+      </w:r>
+      <w:r>
+        <w:rPr>
+          <w:lang w:val="fr-FR"/>
+        </w:rPr>
+        <w:t>être</w:t>
+      </w:r>
+      <w:r>
+        <w:rPr>
+          <w:lang w:val="fr-FR"/>
+        </w:rPr>
+        <w:t xml:space="preserve"> piloté par REST API pour permettre</w:t>
+      </w:r>
+      <w:bookmarkStart w:id="11" w:name="_GoBack"/>
+      <w:bookmarkEnd w:id="11"/>
+      <w:r>
+        <w:rPr>
+          <w:lang w:val="fr-FR"/>
+        </w:rPr>
+        <w:t xml:space="preserve"> </w:t>
+      </w:r>
+      <w:proofErr w:type="spellStart"/>
+      <w:proofErr w:type="gramStart"/>
+      <w:r>
+        <w:rPr>
+          <w:lang w:val="fr-FR"/>
+        </w:rPr>
+        <w:t>a</w:t>
+      </w:r>
+      <w:proofErr w:type="spellEnd"/>
+      <w:proofErr w:type="gramEnd"/>
+      <w:r>
+        <w:rPr>
+          <w:lang w:val="fr-FR"/>
+        </w:rPr>
+        <w:t xml:space="preserve"> un </w:t>
+      </w:r>
+      <w:proofErr w:type="spellStart"/>
+      <w:r>
+        <w:rPr>
+          <w:lang w:val="fr-FR"/>
+        </w:rPr>
+        <w:t>scheduler</w:t>
+      </w:r>
+      <w:proofErr w:type="spellEnd"/>
+      <w:r>
+        <w:rPr>
+          <w:lang w:val="fr-FR"/>
+        </w:rPr>
+        <w:t xml:space="preserve"> de le lancer. </w:t>
+      </w:r>
+    </w:p>
+    <w:p>
+      <w:pPr>
+        <w:rPr>
+          <w:lang w:val="fr-FR"/>
+        </w:rPr>
+      </w:pPr>
+      <w:r>
+        <w:rPr>
+          <w:lang w:val="fr-FR"/>
+        </w:rPr>
+        <w:t xml:space="preserve">Meteor doit pouvoir </w:t>
+      </w:r>
+      <w:r>
+        <w:rPr>
+          <w:lang w:val="fr-FR"/>
+        </w:rPr>
+        <w:t>également</w:t>
+      </w:r>
+      <w:r>
+        <w:rPr>
+          <w:lang w:val="fr-FR"/>
+        </w:rPr>
+        <w:t xml:space="preserve"> être capable de se </w:t>
+      </w:r>
+      <w:r>
+        <w:rPr>
+          <w:lang w:val="fr-FR"/>
+        </w:rPr>
+        <w:t>référencer</w:t>
+      </w:r>
+      <w:r>
+        <w:rPr>
+          <w:lang w:val="fr-FR"/>
+        </w:rPr>
+        <w:t xml:space="preserve"> dans le </w:t>
+      </w:r>
+      <w:proofErr w:type="spellStart"/>
+      <w:r>
+        <w:rPr>
+          <w:lang w:val="fr-FR"/>
+        </w:rPr>
+        <w:t>scheduler</w:t>
+      </w:r>
+      <w:proofErr w:type="spellEnd"/>
+      <w:r>
+        <w:rPr>
+          <w:lang w:val="fr-FR"/>
+        </w:rPr>
+        <w:t xml:space="preserve"> </w:t>
+      </w:r>
+      <w:proofErr w:type="spellStart"/>
+      <w:r>
+        <w:rPr>
+          <w:lang w:val="fr-FR"/>
+        </w:rPr>
+        <w:t>Bonita</w:t>
+      </w:r>
+      <w:proofErr w:type="spellEnd"/>
+      <w:r>
+        <w:rPr>
+          <w:lang w:val="fr-FR"/>
+        </w:rPr>
+        <w:t xml:space="preserve"> pour s’</w:t>
+      </w:r>
+      <w:r>
+        <w:rPr>
+          <w:lang w:val="fr-FR"/>
+        </w:rPr>
+        <w:t>exécuter</w:t>
+      </w:r>
+      <w:r>
+        <w:rPr>
+          <w:lang w:val="fr-FR"/>
+        </w:rPr>
+        <w:t xml:space="preserve"> toutes les nuits, et pouvoir fournir le rapport d’</w:t>
+      </w:r>
+      <w:r>
+        <w:rPr>
+          <w:lang w:val="fr-FR"/>
+        </w:rPr>
+        <w:t>exécution</w:t>
+      </w:r>
+      <w:r>
+        <w:rPr>
+          <w:lang w:val="fr-FR"/>
+        </w:rPr>
+        <w:t>.</w:t>
+      </w:r>
+    </w:p>
+    <w:p>
+      <w:pPr>
+        <w:rPr>
+          <w:lang w:val="fr-FR"/>
+        </w:rPr>
+      </w:pPr>
+      <w:r>
+        <w:rPr>
+          <w:lang w:val="fr-FR"/>
+        </w:rPr>
+        <w:t xml:space="preserve">Il faut qu’il puisse </w:t>
+      </w:r>
+      <w:r>
+        <w:rPr>
+          <w:lang w:val="fr-FR"/>
+        </w:rPr>
+        <w:t>également</w:t>
+      </w:r>
+      <w:r>
+        <w:rPr>
+          <w:lang w:val="fr-FR"/>
+        </w:rPr>
+        <w:t xml:space="preserve"> </w:t>
+      </w:r>
+      <w:r>
+        <w:rPr>
+          <w:lang w:val="fr-FR"/>
+        </w:rPr>
+        <w:t>exécuter</w:t>
+      </w:r>
+      <w:r>
+        <w:rPr>
+          <w:lang w:val="fr-FR"/>
+        </w:rPr>
+        <w:t xml:space="preserve"> les test Eclipse</w:t>
+      </w:r>
+    </w:p>
+    <w:p>
+      <w:pPr>
+        <w:pStyle w:val="Titre1"/>
+        <w:rPr>
+          <w:lang w:val="fr-FR"/>
+        </w:rPr>
+      </w:pPr>
+      <w:r>
+        <w:rPr>
+          <w:lang w:val="fr-FR"/>
+        </w:rPr>
+        <w:lastRenderedPageBreak/>
+        <w:t>Meteor 3</w:t>
+      </w:r>
+    </w:p>
+    <w:p>
+      <w:pPr>
+        <w:pStyle w:val="Paragraphedeliste"/>
+        <w:numPr>
+          <w:ilvl w:val="0"/>
+          <w:numId w:val="22"/>
+        </w:numPr>
+        <w:rPr>
+          <w:lang w:val="fr-FR"/>
+        </w:rPr>
+      </w:pPr>
+      <w:r>
+        <w:rPr>
+          <w:lang w:val="fr-FR"/>
+        </w:rPr>
+        <w:t xml:space="preserve">Analyse un / des </w:t>
+      </w:r>
+      <w:proofErr w:type="spellStart"/>
+      <w:r>
+        <w:rPr>
+          <w:lang w:val="fr-FR"/>
+        </w:rPr>
+        <w:t>caseid</w:t>
+      </w:r>
+      <w:proofErr w:type="spellEnd"/>
+      <w:r>
+        <w:rPr>
+          <w:lang w:val="fr-FR"/>
+        </w:rPr>
+        <w:t xml:space="preserve"> pour </w:t>
+      </w:r>
+      <w:proofErr w:type="spellStart"/>
+      <w:r>
+        <w:rPr>
+          <w:lang w:val="fr-FR"/>
+        </w:rPr>
+        <w:t>generer</w:t>
+      </w:r>
+      <w:proofErr w:type="spellEnd"/>
+      <w:r>
+        <w:rPr>
+          <w:lang w:val="fr-FR"/>
+        </w:rPr>
+        <w:t xml:space="preserve"> le scenario de test (analyse des contrats)</w:t>
+      </w:r>
+    </w:p>
+    <w:p>
+      <w:pPr>
+        <w:pStyle w:val="Paragraphedeliste"/>
+        <w:numPr>
+          <w:ilvl w:val="0"/>
+          <w:numId w:val="22"/>
+        </w:numPr>
+        <w:rPr>
+          <w:lang w:val="fr-FR"/>
+        </w:rPr>
+      </w:pPr>
+    </w:p>
+    <w:p>
+      <w:pPr>
+        <w:pStyle w:val="Paragraphedeliste"/>
+        <w:numPr>
+          <w:ilvl w:val="0"/>
+          <w:numId w:val="22"/>
+        </w:numPr>
+        <w:rPr>
+          <w:lang w:val="fr-FR"/>
+        </w:rPr>
+      </w:pPr>
+      <w:r>
+        <w:rPr>
+          <w:lang w:val="fr-FR"/>
+        </w:rPr>
+        <w:t xml:space="preserve">Pouvoir </w:t>
+      </w:r>
+      <w:proofErr w:type="spellStart"/>
+      <w:r>
+        <w:rPr>
+          <w:lang w:val="fr-FR"/>
+        </w:rPr>
+        <w:t>deployer</w:t>
+      </w:r>
+      <w:proofErr w:type="spellEnd"/>
+      <w:r>
+        <w:rPr>
+          <w:lang w:val="fr-FR"/>
+        </w:rPr>
+        <w:t xml:space="preserve">/ </w:t>
+      </w:r>
+      <w:proofErr w:type="spellStart"/>
+      <w:r>
+        <w:rPr>
+          <w:lang w:val="fr-FR"/>
+        </w:rPr>
+        <w:t>executer</w:t>
+      </w:r>
+      <w:proofErr w:type="spellEnd"/>
+      <w:r>
+        <w:rPr>
+          <w:lang w:val="fr-FR"/>
+        </w:rPr>
+        <w:t xml:space="preserve"> le scenario avec un job </w:t>
+      </w:r>
+      <w:proofErr w:type="spellStart"/>
+      <w:r>
+        <w:rPr>
+          <w:lang w:val="fr-FR"/>
+        </w:rPr>
+        <w:t>jenkins</w:t>
+      </w:r>
+      <w:proofErr w:type="spellEnd"/>
+    </w:p>
+    <w:p>
+      <w:pPr>
+        <w:pStyle w:val="gmail-p2"/>
+        <w:numPr>
+          <w:ilvl w:val="0"/>
+          <w:numId w:val="22"/>
+        </w:numPr>
+        <w:spacing w:before="0" w:beforeAutospacing="0" w:after="0" w:afterAutospacing="0"/>
+        <w:rPr>
+          <w:rFonts w:ascii="Helvetica" w:hAnsi="Helvetica" w:cs="Helvetica"/>
+          <w:sz w:val="18"/>
+          <w:szCs w:val="18"/>
+        </w:rPr>
+      </w:pPr>
+      <w:r>
+        <w:rPr>
+          <w:rFonts w:ascii="Helvetica" w:hAnsi="Helvetica" w:cs="Helvetica"/>
+          <w:sz w:val="18"/>
+          <w:szCs w:val="18"/>
+        </w:rPr>
+        <w:t>Remarque charge</w:t>
+      </w:r>
+    </w:p>
+    <w:p>
+      <w:pPr>
+        <w:pStyle w:val="gmail-p1"/>
+        <w:numPr>
+          <w:ilvl w:val="0"/>
+          <w:numId w:val="22"/>
+        </w:numPr>
+        <w:spacing w:before="0" w:beforeAutospacing="0" w:after="0" w:afterAutospacing="0"/>
+        <w:rPr>
+          <w:rFonts w:ascii="Helvetica" w:hAnsi="Helvetica" w:cs="Helvetica"/>
+          <w:sz w:val="18"/>
+          <w:szCs w:val="18"/>
+        </w:rPr>
+      </w:pPr>
+      <w:proofErr w:type="gramStart"/>
+      <w:r>
+        <w:rPr>
+          <w:rFonts w:ascii="Helvetica" w:hAnsi="Helvetica" w:cs="Helvetica"/>
+          <w:sz w:val="18"/>
+          <w:szCs w:val="18"/>
+        </w:rPr>
+        <w:t>Suite à</w:t>
+      </w:r>
+      <w:proofErr w:type="gramEnd"/>
+      <w:r>
+        <w:rPr>
+          <w:rFonts w:ascii="Helvetica" w:hAnsi="Helvetica" w:cs="Helvetica"/>
+          <w:sz w:val="18"/>
+          <w:szCs w:val="18"/>
+        </w:rPr>
+        <w:t xml:space="preserve"> notre meeting de ce jour sur ta contribution Meteor, voici une propage pour avancer.</w:t>
+      </w:r>
+    </w:p>
+    <w:p>
+      <w:pPr>
+        <w:pStyle w:val="gmail-p2"/>
+        <w:numPr>
+          <w:ilvl w:val="0"/>
+          <w:numId w:val="22"/>
+        </w:numPr>
+        <w:spacing w:before="0" w:beforeAutospacing="0" w:after="0" w:afterAutospacing="0"/>
+        <w:rPr>
+          <w:rFonts w:ascii="Helvetica" w:hAnsi="Helvetica" w:cs="Helvetica"/>
+          <w:sz w:val="18"/>
+          <w:szCs w:val="18"/>
+        </w:rPr>
+      </w:pPr>
+    </w:p>
+    <w:p>
+      <w:pPr>
+        <w:pStyle w:val="gmail-p1"/>
+        <w:numPr>
+          <w:ilvl w:val="0"/>
+          <w:numId w:val="22"/>
+        </w:numPr>
+        <w:spacing w:before="0" w:beforeAutospacing="0" w:after="0" w:afterAutospacing="0"/>
+        <w:rPr>
+          <w:rFonts w:ascii="Helvetica" w:hAnsi="Helvetica" w:cs="Helvetica"/>
+          <w:sz w:val="18"/>
+          <w:szCs w:val="18"/>
+        </w:rPr>
+      </w:pPr>
+      <w:r>
+        <w:rPr>
+          <w:rFonts w:ascii="Helvetica" w:hAnsi="Helvetica" w:cs="Helvetica"/>
+          <w:sz w:val="18"/>
+          <w:szCs w:val="18"/>
+        </w:rPr>
+        <w:t xml:space="preserve">Problèmes de la page </w:t>
+      </w:r>
+      <w:proofErr w:type="gramStart"/>
+      <w:r>
+        <w:rPr>
+          <w:rFonts w:ascii="Helvetica" w:hAnsi="Helvetica" w:cs="Helvetica"/>
+          <w:sz w:val="18"/>
+          <w:szCs w:val="18"/>
+        </w:rPr>
+        <w:t>actuelle:</w:t>
+      </w:r>
+      <w:proofErr w:type="gramEnd"/>
+    </w:p>
+    <w:p>
+      <w:pPr>
+        <w:pStyle w:val="gmail-p1"/>
+        <w:numPr>
+          <w:ilvl w:val="0"/>
+          <w:numId w:val="22"/>
+        </w:numPr>
+        <w:spacing w:before="0" w:beforeAutospacing="0" w:after="0" w:afterAutospacing="0"/>
+        <w:rPr>
+          <w:rFonts w:ascii="Helvetica" w:hAnsi="Helvetica" w:cs="Helvetica"/>
+          <w:sz w:val="18"/>
+          <w:szCs w:val="18"/>
+        </w:rPr>
+      </w:pPr>
+      <w:r>
+        <w:rPr>
+          <w:rFonts w:ascii="Helvetica" w:hAnsi="Helvetica" w:cs="Helvetica"/>
+          <w:sz w:val="18"/>
+          <w:szCs w:val="18"/>
+        </w:rPr>
+        <w:t xml:space="preserve">- mix de </w:t>
+      </w:r>
+      <w:proofErr w:type="spellStart"/>
+      <w:proofErr w:type="gramStart"/>
+      <w:r>
+        <w:rPr>
+          <w:rFonts w:ascii="Helvetica" w:hAnsi="Helvetica" w:cs="Helvetica"/>
+          <w:sz w:val="18"/>
+          <w:szCs w:val="18"/>
+        </w:rPr>
+        <w:t>personas</w:t>
+      </w:r>
+      <w:proofErr w:type="spellEnd"/>
+      <w:r>
+        <w:rPr>
+          <w:rFonts w:ascii="Helvetica" w:hAnsi="Helvetica" w:cs="Helvetica"/>
+          <w:sz w:val="18"/>
+          <w:szCs w:val="18"/>
+        </w:rPr>
+        <w:t>:</w:t>
+      </w:r>
+      <w:proofErr w:type="gramEnd"/>
+      <w:r>
+        <w:rPr>
+          <w:rFonts w:ascii="Helvetica" w:hAnsi="Helvetica" w:cs="Helvetica"/>
+          <w:sz w:val="18"/>
+          <w:szCs w:val="18"/>
+        </w:rPr>
+        <w:t xml:space="preserve"> technique et moins technique</w:t>
+      </w:r>
+    </w:p>
+    <w:p>
+      <w:pPr>
+        <w:pStyle w:val="gmail-p1"/>
+        <w:numPr>
+          <w:ilvl w:val="0"/>
+          <w:numId w:val="22"/>
+        </w:numPr>
+        <w:spacing w:before="0" w:beforeAutospacing="0" w:after="0" w:afterAutospacing="0"/>
+        <w:rPr>
+          <w:rFonts w:ascii="Helvetica" w:hAnsi="Helvetica" w:cs="Helvetica"/>
+          <w:sz w:val="18"/>
+          <w:szCs w:val="18"/>
+        </w:rPr>
+      </w:pPr>
+      <w:r>
+        <w:rPr>
+          <w:rFonts w:ascii="Helvetica" w:hAnsi="Helvetica" w:cs="Helvetica"/>
+          <w:sz w:val="18"/>
+          <w:szCs w:val="18"/>
+        </w:rPr>
+        <w:t>- ergonomie très loin du niveau attendu</w:t>
+      </w:r>
+    </w:p>
+    <w:p>
+      <w:pPr>
+        <w:pStyle w:val="gmail-p1"/>
+        <w:numPr>
+          <w:ilvl w:val="0"/>
+          <w:numId w:val="22"/>
+        </w:numPr>
+        <w:spacing w:before="0" w:beforeAutospacing="0" w:after="0" w:afterAutospacing="0"/>
+        <w:rPr>
+          <w:rFonts w:ascii="Helvetica" w:hAnsi="Helvetica" w:cs="Helvetica"/>
+          <w:sz w:val="18"/>
+          <w:szCs w:val="18"/>
+        </w:rPr>
+      </w:pPr>
+      <w:r>
+        <w:rPr>
+          <w:rFonts w:ascii="Helvetica" w:hAnsi="Helvetica" w:cs="Helvetica"/>
+          <w:sz w:val="18"/>
+          <w:szCs w:val="18"/>
+        </w:rPr>
+        <w:t xml:space="preserve">- spectre trop </w:t>
+      </w:r>
+      <w:proofErr w:type="gramStart"/>
+      <w:r>
+        <w:rPr>
+          <w:rFonts w:ascii="Helvetica" w:hAnsi="Helvetica" w:cs="Helvetica"/>
+          <w:sz w:val="18"/>
+          <w:szCs w:val="18"/>
+        </w:rPr>
+        <w:t>large:</w:t>
+      </w:r>
+      <w:proofErr w:type="gramEnd"/>
+      <w:r>
+        <w:rPr>
+          <w:rFonts w:ascii="Helvetica" w:hAnsi="Helvetica" w:cs="Helvetica"/>
+          <w:sz w:val="18"/>
+          <w:szCs w:val="18"/>
+        </w:rPr>
+        <w:t xml:space="preserve"> fonctionnel, perf, custom…</w:t>
+      </w:r>
+    </w:p>
+    <w:p>
+      <w:pPr>
+        <w:pStyle w:val="gmail-p1"/>
+        <w:numPr>
+          <w:ilvl w:val="0"/>
+          <w:numId w:val="22"/>
+        </w:numPr>
+        <w:spacing w:before="0" w:beforeAutospacing="0" w:after="0" w:afterAutospacing="0"/>
+        <w:rPr>
+          <w:rFonts w:ascii="Helvetica" w:hAnsi="Helvetica" w:cs="Helvetica"/>
+          <w:sz w:val="18"/>
+          <w:szCs w:val="18"/>
+        </w:rPr>
+      </w:pPr>
+      <w:r>
+        <w:rPr>
+          <w:rFonts w:ascii="Helvetica" w:hAnsi="Helvetica" w:cs="Helvetica"/>
+          <w:sz w:val="18"/>
+          <w:szCs w:val="18"/>
+        </w:rPr>
+        <w:t>- environnement de la page à améliorer (objectif, ce que c’est, ce que ce n’est pas…)</w:t>
+      </w:r>
+    </w:p>
+    <w:p>
+      <w:pPr>
+        <w:pStyle w:val="gmail-p2"/>
+        <w:numPr>
+          <w:ilvl w:val="0"/>
+          <w:numId w:val="22"/>
+        </w:numPr>
+        <w:spacing w:before="0" w:beforeAutospacing="0" w:after="0" w:afterAutospacing="0"/>
+        <w:rPr>
+          <w:rFonts w:ascii="Helvetica" w:hAnsi="Helvetica" w:cs="Helvetica"/>
+          <w:sz w:val="18"/>
+          <w:szCs w:val="18"/>
+        </w:rPr>
+      </w:pPr>
+    </w:p>
+    <w:p>
+      <w:pPr>
+        <w:pStyle w:val="gmail-p1"/>
+        <w:numPr>
+          <w:ilvl w:val="0"/>
+          <w:numId w:val="22"/>
+        </w:numPr>
+        <w:spacing w:before="0" w:beforeAutospacing="0" w:after="0" w:afterAutospacing="0"/>
+        <w:rPr>
+          <w:rFonts w:ascii="Helvetica" w:hAnsi="Helvetica" w:cs="Helvetica"/>
+          <w:sz w:val="18"/>
+          <w:szCs w:val="18"/>
+        </w:rPr>
+      </w:pPr>
+      <w:r>
+        <w:rPr>
+          <w:rFonts w:ascii="Helvetica" w:hAnsi="Helvetica" w:cs="Helvetica"/>
+          <w:sz w:val="18"/>
+          <w:szCs w:val="18"/>
+        </w:rPr>
+        <w:t xml:space="preserve">Proposition pour </w:t>
+      </w:r>
+      <w:proofErr w:type="gramStart"/>
+      <w:r>
+        <w:rPr>
+          <w:rFonts w:ascii="Helvetica" w:hAnsi="Helvetica" w:cs="Helvetica"/>
+          <w:sz w:val="18"/>
+          <w:szCs w:val="18"/>
+        </w:rPr>
+        <w:t>avancer:</w:t>
+      </w:r>
+      <w:proofErr w:type="gramEnd"/>
+    </w:p>
+    <w:p>
+      <w:pPr>
+        <w:pStyle w:val="gmail-p1"/>
+        <w:numPr>
+          <w:ilvl w:val="0"/>
+          <w:numId w:val="22"/>
+        </w:numPr>
+        <w:spacing w:before="0" w:beforeAutospacing="0" w:after="0" w:afterAutospacing="0"/>
+        <w:rPr>
+          <w:rFonts w:ascii="Helvetica" w:hAnsi="Helvetica" w:cs="Helvetica"/>
+          <w:sz w:val="18"/>
+          <w:szCs w:val="18"/>
+        </w:rPr>
+      </w:pPr>
+      <w:r>
+        <w:rPr>
+          <w:rFonts w:ascii="Helvetica" w:hAnsi="Helvetica" w:cs="Helvetica"/>
+          <w:sz w:val="18"/>
+          <w:szCs w:val="18"/>
+        </w:rPr>
+        <w:t xml:space="preserve">- refaire une nouvelle page </w:t>
+      </w:r>
+      <w:proofErr w:type="spellStart"/>
+      <w:r>
+        <w:rPr>
+          <w:rFonts w:ascii="Helvetica" w:hAnsi="Helvetica" w:cs="Helvetica"/>
+          <w:sz w:val="18"/>
+          <w:szCs w:val="18"/>
+        </w:rPr>
+        <w:t>from</w:t>
+      </w:r>
+      <w:proofErr w:type="spellEnd"/>
+      <w:r>
+        <w:rPr>
+          <w:rFonts w:ascii="Helvetica" w:hAnsi="Helvetica" w:cs="Helvetica"/>
+          <w:sz w:val="18"/>
+          <w:szCs w:val="18"/>
+        </w:rPr>
+        <w:t xml:space="preserve"> scratch comme cela tu ne perturbes pas la communauté avec la page existante</w:t>
+      </w:r>
+    </w:p>
+    <w:p>
+      <w:pPr>
+        <w:pStyle w:val="gmail-p1"/>
+        <w:numPr>
+          <w:ilvl w:val="0"/>
+          <w:numId w:val="22"/>
+        </w:numPr>
+        <w:spacing w:before="0" w:beforeAutospacing="0" w:after="0" w:afterAutospacing="0"/>
+        <w:rPr>
+          <w:rFonts w:ascii="Helvetica" w:hAnsi="Helvetica" w:cs="Helvetica"/>
+          <w:sz w:val="18"/>
+          <w:szCs w:val="18"/>
+        </w:rPr>
+      </w:pPr>
+      <w:r>
+        <w:rPr>
+          <w:rFonts w:ascii="Helvetica" w:hAnsi="Helvetica" w:cs="Helvetica"/>
+          <w:sz w:val="18"/>
+          <w:szCs w:val="18"/>
+        </w:rPr>
+        <w:t>- réduire le périmètre au test fonctionnel</w:t>
+      </w:r>
+    </w:p>
+    <w:p>
+      <w:pPr>
+        <w:pStyle w:val="gmail-p1"/>
+        <w:numPr>
+          <w:ilvl w:val="0"/>
+          <w:numId w:val="22"/>
+        </w:numPr>
+        <w:spacing w:before="0" w:beforeAutospacing="0" w:after="0" w:afterAutospacing="0"/>
+        <w:rPr>
+          <w:rFonts w:ascii="Helvetica" w:hAnsi="Helvetica" w:cs="Helvetica"/>
+          <w:sz w:val="18"/>
+          <w:szCs w:val="18"/>
+        </w:rPr>
+      </w:pPr>
+      <w:r>
+        <w:rPr>
+          <w:rFonts w:ascii="Helvetica" w:hAnsi="Helvetica" w:cs="Helvetica"/>
+          <w:sz w:val="18"/>
+          <w:szCs w:val="18"/>
+        </w:rPr>
+        <w:t xml:space="preserve">- rendre la page « clic </w:t>
+      </w:r>
+      <w:proofErr w:type="spellStart"/>
+      <w:r>
+        <w:rPr>
+          <w:rFonts w:ascii="Helvetica" w:hAnsi="Helvetica" w:cs="Helvetica"/>
+          <w:sz w:val="18"/>
+          <w:szCs w:val="18"/>
+        </w:rPr>
+        <w:t>clic</w:t>
+      </w:r>
+      <w:proofErr w:type="spellEnd"/>
+      <w:r>
+        <w:rPr>
+          <w:rFonts w:ascii="Helvetica" w:hAnsi="Helvetica" w:cs="Helvetica"/>
+          <w:sz w:val="18"/>
+          <w:szCs w:val="18"/>
+        </w:rPr>
+        <w:t xml:space="preserve"> </w:t>
+      </w:r>
+      <w:proofErr w:type="spellStart"/>
+      <w:r>
+        <w:rPr>
+          <w:rFonts w:ascii="Helvetica" w:hAnsi="Helvetica" w:cs="Helvetica"/>
+          <w:sz w:val="18"/>
+          <w:szCs w:val="18"/>
+        </w:rPr>
+        <w:t>only</w:t>
+      </w:r>
+      <w:proofErr w:type="spellEnd"/>
+      <w:r>
+        <w:rPr>
+          <w:rFonts w:ascii="Helvetica" w:hAnsi="Helvetica" w:cs="Helvetica"/>
+          <w:sz w:val="18"/>
+          <w:szCs w:val="18"/>
+        </w:rPr>
+        <w:t> », pas de code</w:t>
+      </w:r>
+    </w:p>
+    <w:p>
+      <w:pPr>
+        <w:pStyle w:val="gmail-p1"/>
+        <w:numPr>
+          <w:ilvl w:val="0"/>
+          <w:numId w:val="22"/>
+        </w:numPr>
+        <w:spacing w:before="0" w:beforeAutospacing="0" w:after="0" w:afterAutospacing="0"/>
+        <w:rPr>
+          <w:rFonts w:ascii="Helvetica" w:hAnsi="Helvetica" w:cs="Helvetica"/>
+          <w:sz w:val="18"/>
+          <w:szCs w:val="18"/>
+        </w:rPr>
+      </w:pPr>
+      <w:r>
+        <w:rPr>
+          <w:rFonts w:ascii="Helvetica" w:hAnsi="Helvetica" w:cs="Helvetica"/>
+          <w:sz w:val="18"/>
+          <w:szCs w:val="18"/>
+        </w:rPr>
+        <w:t xml:space="preserve">- ajoute l’export « as </w:t>
+      </w:r>
+      <w:proofErr w:type="gramStart"/>
+      <w:r>
+        <w:rPr>
+          <w:rFonts w:ascii="Helvetica" w:hAnsi="Helvetica" w:cs="Helvetica"/>
+          <w:sz w:val="18"/>
+          <w:szCs w:val="18"/>
+        </w:rPr>
+        <w:t>a</w:t>
+      </w:r>
+      <w:proofErr w:type="gramEnd"/>
+      <w:r>
+        <w:rPr>
+          <w:rFonts w:ascii="Helvetica" w:hAnsi="Helvetica" w:cs="Helvetica"/>
+          <w:sz w:val="18"/>
+          <w:szCs w:val="18"/>
+        </w:rPr>
+        <w:t xml:space="preserve"> Jenkins job »</w:t>
+      </w:r>
+    </w:p>
+    <w:p>
+      <w:pPr>
+        <w:pStyle w:val="gmail-p2"/>
+        <w:numPr>
+          <w:ilvl w:val="0"/>
+          <w:numId w:val="22"/>
+        </w:numPr>
+        <w:spacing w:before="0" w:beforeAutospacing="0" w:after="0" w:afterAutospacing="0"/>
+        <w:rPr>
+          <w:rFonts w:ascii="Helvetica" w:hAnsi="Helvetica" w:cs="Helvetica"/>
+          <w:sz w:val="18"/>
+          <w:szCs w:val="18"/>
+        </w:rPr>
+      </w:pPr>
+    </w:p>
+    <w:p>
+      <w:pPr>
+        <w:pStyle w:val="gmail-p1"/>
+        <w:numPr>
+          <w:ilvl w:val="0"/>
+          <w:numId w:val="22"/>
+        </w:numPr>
+        <w:spacing w:before="0" w:beforeAutospacing="0" w:after="0" w:afterAutospacing="0"/>
+        <w:rPr>
+          <w:rFonts w:ascii="Helvetica" w:hAnsi="Helvetica" w:cs="Helvetica"/>
+          <w:sz w:val="18"/>
+          <w:szCs w:val="18"/>
+        </w:rPr>
+      </w:pPr>
+      <w:r>
+        <w:rPr>
+          <w:rFonts w:ascii="Helvetica" w:hAnsi="Helvetica" w:cs="Helvetica"/>
+          <w:sz w:val="18"/>
+          <w:szCs w:val="18"/>
+        </w:rPr>
+        <w:t xml:space="preserve">Solution </w:t>
+      </w:r>
+      <w:proofErr w:type="gramStart"/>
+      <w:r>
+        <w:rPr>
+          <w:rFonts w:ascii="Helvetica" w:hAnsi="Helvetica" w:cs="Helvetica"/>
+          <w:sz w:val="18"/>
+          <w:szCs w:val="18"/>
+        </w:rPr>
+        <w:t>envisagée:</w:t>
+      </w:r>
+      <w:proofErr w:type="gramEnd"/>
+    </w:p>
+    <w:p>
+      <w:pPr>
+        <w:pStyle w:val="gmail-p1"/>
+        <w:numPr>
+          <w:ilvl w:val="0"/>
+          <w:numId w:val="22"/>
+        </w:numPr>
+        <w:spacing w:before="0" w:beforeAutospacing="0" w:after="0" w:afterAutospacing="0"/>
+        <w:rPr>
+          <w:rFonts w:ascii="Helvetica" w:hAnsi="Helvetica" w:cs="Helvetica"/>
+          <w:sz w:val="18"/>
+          <w:szCs w:val="18"/>
+        </w:rPr>
+      </w:pPr>
+      <w:r>
+        <w:rPr>
+          <w:rFonts w:ascii="Helvetica" w:hAnsi="Helvetica" w:cs="Helvetica"/>
+          <w:sz w:val="18"/>
+          <w:szCs w:val="18"/>
+        </w:rPr>
+        <w:t>- créer l’API qui va bien pour récupérer un enregistrement (contrats d’instance et de tâche) d’un case donné correspondant à un enregistrement fait par un utilisateur sur la plateforme</w:t>
+      </w:r>
+    </w:p>
+    <w:p>
+      <w:pPr>
+        <w:pStyle w:val="gmail-p1"/>
+        <w:numPr>
+          <w:ilvl w:val="0"/>
+          <w:numId w:val="22"/>
+        </w:numPr>
+        <w:spacing w:before="0" w:beforeAutospacing="0" w:after="0" w:afterAutospacing="0"/>
+        <w:rPr>
+          <w:rFonts w:ascii="Helvetica" w:hAnsi="Helvetica" w:cs="Helvetica"/>
+          <w:sz w:val="18"/>
+          <w:szCs w:val="18"/>
+        </w:rPr>
+      </w:pPr>
+      <w:r>
+        <w:rPr>
+          <w:rFonts w:ascii="Helvetica" w:hAnsi="Helvetica" w:cs="Helvetica"/>
+          <w:sz w:val="18"/>
+          <w:szCs w:val="18"/>
+        </w:rPr>
+        <w:t xml:space="preserve">- permettre dans la page de créer un scénario de test composé de l’import de différents cases </w:t>
+      </w:r>
+      <w:proofErr w:type="gramStart"/>
+      <w:r>
+        <w:rPr>
+          <w:rFonts w:ascii="Helvetica" w:hAnsi="Helvetica" w:cs="Helvetica"/>
+          <w:sz w:val="18"/>
+          <w:szCs w:val="18"/>
+        </w:rPr>
+        <w:t>depuis:</w:t>
+      </w:r>
+      <w:proofErr w:type="gramEnd"/>
+    </w:p>
+    <w:p>
+      <w:pPr>
+        <w:pStyle w:val="gmail-p1"/>
+        <w:numPr>
+          <w:ilvl w:val="0"/>
+          <w:numId w:val="22"/>
+        </w:numPr>
+        <w:spacing w:before="0" w:beforeAutospacing="0" w:after="0" w:afterAutospacing="0"/>
+        <w:rPr>
+          <w:rFonts w:ascii="Helvetica" w:hAnsi="Helvetica" w:cs="Helvetica"/>
+          <w:sz w:val="18"/>
+          <w:szCs w:val="18"/>
+        </w:rPr>
+      </w:pPr>
+      <w:r>
+        <w:rPr>
+          <w:rStyle w:val="gmail-apple-converted-space"/>
+          <w:rFonts w:ascii="Helvetica" w:eastAsiaTheme="majorEastAsia" w:hAnsi="Helvetica" w:cs="Helvetica"/>
+          <w:sz w:val="18"/>
+          <w:szCs w:val="18"/>
+        </w:rPr>
+        <w:t xml:space="preserve">  </w:t>
+      </w:r>
+      <w:r>
+        <w:rPr>
+          <w:rFonts w:ascii="Helvetica" w:hAnsi="Helvetica" w:cs="Helvetica"/>
+          <w:sz w:val="18"/>
+          <w:szCs w:val="18"/>
+        </w:rPr>
+        <w:t xml:space="preserve">* soit </w:t>
+      </w:r>
+      <w:proofErr w:type="gramStart"/>
+      <w:r>
+        <w:rPr>
+          <w:rFonts w:ascii="Helvetica" w:hAnsi="Helvetica" w:cs="Helvetica"/>
+          <w:sz w:val="18"/>
+          <w:szCs w:val="18"/>
+        </w:rPr>
+        <w:t>un case</w:t>
+      </w:r>
+      <w:proofErr w:type="gramEnd"/>
+      <w:r>
+        <w:rPr>
+          <w:rFonts w:ascii="Helvetica" w:hAnsi="Helvetica" w:cs="Helvetica"/>
+          <w:sz w:val="18"/>
+          <w:szCs w:val="18"/>
+        </w:rPr>
+        <w:t xml:space="preserve"> id directement</w:t>
+      </w:r>
+    </w:p>
+    <w:p>
+      <w:pPr>
+        <w:pStyle w:val="gmail-p1"/>
+        <w:numPr>
+          <w:ilvl w:val="0"/>
+          <w:numId w:val="22"/>
+        </w:numPr>
+        <w:spacing w:before="0" w:beforeAutospacing="0" w:after="0" w:afterAutospacing="0"/>
+        <w:rPr>
+          <w:rFonts w:ascii="Helvetica" w:hAnsi="Helvetica" w:cs="Helvetica"/>
+          <w:sz w:val="18"/>
+          <w:szCs w:val="18"/>
+        </w:rPr>
+      </w:pPr>
+      <w:r>
+        <w:rPr>
+          <w:rStyle w:val="gmail-apple-converted-space"/>
+          <w:rFonts w:ascii="Helvetica" w:eastAsiaTheme="majorEastAsia" w:hAnsi="Helvetica" w:cs="Helvetica"/>
+          <w:sz w:val="18"/>
+          <w:szCs w:val="18"/>
+        </w:rPr>
+        <w:t xml:space="preserve">  </w:t>
+      </w:r>
+      <w:r>
+        <w:rPr>
+          <w:rFonts w:ascii="Helvetica" w:hAnsi="Helvetica" w:cs="Helvetica"/>
+          <w:sz w:val="18"/>
+          <w:szCs w:val="18"/>
+        </w:rPr>
+        <w:t xml:space="preserve">* soit par sélection d’un process par son nom &amp; version puis sélection du case grâce à certaines </w:t>
+      </w:r>
+      <w:proofErr w:type="spellStart"/>
+      <w:r>
+        <w:rPr>
+          <w:rFonts w:ascii="Helvetica" w:hAnsi="Helvetica" w:cs="Helvetica"/>
+          <w:sz w:val="18"/>
+          <w:szCs w:val="18"/>
+        </w:rPr>
+        <w:t>méta-données</w:t>
+      </w:r>
+      <w:proofErr w:type="spellEnd"/>
+      <w:r>
+        <w:rPr>
+          <w:rFonts w:ascii="Helvetica" w:hAnsi="Helvetica" w:cs="Helvetica"/>
+          <w:sz w:val="18"/>
+          <w:szCs w:val="18"/>
+        </w:rPr>
+        <w:t xml:space="preserve"> (date de création, contrat d’</w:t>
+      </w:r>
+      <w:proofErr w:type="spellStart"/>
+      <w:r>
+        <w:rPr>
+          <w:rFonts w:ascii="Helvetica" w:hAnsi="Helvetica" w:cs="Helvetica"/>
+          <w:sz w:val="18"/>
+          <w:szCs w:val="18"/>
+        </w:rPr>
+        <w:t>instantiation</w:t>
+      </w:r>
+      <w:proofErr w:type="spellEnd"/>
+      <w:r>
+        <w:rPr>
+          <w:rFonts w:ascii="Helvetica" w:hAnsi="Helvetica" w:cs="Helvetica"/>
+          <w:sz w:val="18"/>
+          <w:szCs w:val="18"/>
+        </w:rPr>
+        <w:t>…)</w:t>
+      </w:r>
+    </w:p>
+    <w:p>
+      <w:pPr>
+        <w:pStyle w:val="gmail-p1"/>
+        <w:numPr>
+          <w:ilvl w:val="0"/>
+          <w:numId w:val="22"/>
+        </w:numPr>
+        <w:spacing w:before="0" w:beforeAutospacing="0" w:after="0" w:afterAutospacing="0"/>
+        <w:rPr>
+          <w:rFonts w:ascii="Helvetica" w:hAnsi="Helvetica" w:cs="Helvetica"/>
+          <w:sz w:val="18"/>
+          <w:szCs w:val="18"/>
+        </w:rPr>
+      </w:pPr>
+      <w:r>
+        <w:rPr>
+          <w:rFonts w:ascii="Helvetica" w:hAnsi="Helvetica" w:cs="Helvetica"/>
+          <w:sz w:val="18"/>
+          <w:szCs w:val="18"/>
+        </w:rPr>
+        <w:t xml:space="preserve">- permettre depuis la page de jouer </w:t>
+      </w:r>
+      <w:proofErr w:type="gramStart"/>
+      <w:r>
+        <w:rPr>
+          <w:rFonts w:ascii="Helvetica" w:hAnsi="Helvetica" w:cs="Helvetica"/>
+          <w:sz w:val="18"/>
+          <w:szCs w:val="18"/>
+        </w:rPr>
+        <w:t>le case</w:t>
+      </w:r>
+      <w:proofErr w:type="gramEnd"/>
+      <w:r>
+        <w:rPr>
+          <w:rFonts w:ascii="Helvetica" w:hAnsi="Helvetica" w:cs="Helvetica"/>
+          <w:sz w:val="18"/>
+          <w:szCs w:val="18"/>
+        </w:rPr>
+        <w:t xml:space="preserve"> ? Quel serait </w:t>
+      </w:r>
+      <w:proofErr w:type="gramStart"/>
+      <w:r>
+        <w:rPr>
+          <w:rFonts w:ascii="Helvetica" w:hAnsi="Helvetica" w:cs="Helvetica"/>
+          <w:sz w:val="18"/>
+          <w:szCs w:val="18"/>
+        </w:rPr>
+        <w:t>l’intérêt?</w:t>
+      </w:r>
+      <w:proofErr w:type="gramEnd"/>
+    </w:p>
+    <w:p>
+      <w:pPr>
+        <w:pStyle w:val="gmail-p1"/>
+        <w:numPr>
+          <w:ilvl w:val="0"/>
+          <w:numId w:val="22"/>
+        </w:numPr>
+        <w:spacing w:before="0" w:beforeAutospacing="0" w:after="0" w:afterAutospacing="0"/>
+        <w:rPr>
+          <w:rFonts w:ascii="Helvetica" w:hAnsi="Helvetica" w:cs="Helvetica"/>
+          <w:sz w:val="18"/>
+          <w:szCs w:val="18"/>
+        </w:rPr>
+      </w:pPr>
+      <w:r>
+        <w:rPr>
+          <w:rFonts w:ascii="Helvetica" w:hAnsi="Helvetica" w:cs="Helvetica"/>
+          <w:sz w:val="18"/>
+          <w:szCs w:val="18"/>
+        </w:rPr>
+        <w:t>- permettre depuis la page d’exporter le test fonctionnel en tant que job Jenkins qui exposerait juste le paramètre de « </w:t>
+      </w:r>
+      <w:proofErr w:type="spellStart"/>
+      <w:r>
+        <w:rPr>
+          <w:rFonts w:ascii="Helvetica" w:hAnsi="Helvetica" w:cs="Helvetica"/>
+          <w:sz w:val="18"/>
+          <w:szCs w:val="18"/>
+        </w:rPr>
+        <w:t>sleep</w:t>
+      </w:r>
+      <w:proofErr w:type="spellEnd"/>
+      <w:r>
+        <w:rPr>
+          <w:rFonts w:ascii="Helvetica" w:hAnsi="Helvetica" w:cs="Helvetica"/>
+          <w:sz w:val="18"/>
+          <w:szCs w:val="18"/>
+        </w:rPr>
+        <w:t> » avant d’exécuter une tâche</w:t>
+      </w:r>
+    </w:p>
+    <w:p>
+      <w:pPr>
+        <w:pStyle w:val="gmail-p2"/>
+        <w:numPr>
+          <w:ilvl w:val="0"/>
+          <w:numId w:val="22"/>
+        </w:numPr>
+        <w:spacing w:before="0" w:beforeAutospacing="0" w:after="0" w:afterAutospacing="0"/>
+        <w:rPr>
+          <w:rFonts w:ascii="Helvetica" w:hAnsi="Helvetica" w:cs="Helvetica"/>
+          <w:sz w:val="18"/>
+          <w:szCs w:val="18"/>
+        </w:rPr>
+      </w:pPr>
+    </w:p>
+    <w:p>
+      <w:pPr>
+        <w:pStyle w:val="gmail-p1"/>
+        <w:numPr>
+          <w:ilvl w:val="0"/>
+          <w:numId w:val="22"/>
+        </w:numPr>
+        <w:spacing w:before="0" w:beforeAutospacing="0" w:after="0" w:afterAutospacing="0"/>
+        <w:rPr>
+          <w:rFonts w:ascii="Helvetica" w:hAnsi="Helvetica" w:cs="Helvetica"/>
+          <w:sz w:val="18"/>
+          <w:szCs w:val="18"/>
+        </w:rPr>
+      </w:pPr>
+      <w:r>
+        <w:rPr>
+          <w:rFonts w:ascii="Helvetica" w:hAnsi="Helvetica" w:cs="Helvetica"/>
+          <w:sz w:val="18"/>
+          <w:szCs w:val="18"/>
+        </w:rPr>
+        <w:t xml:space="preserve">Questions / doutes à </w:t>
+      </w:r>
+      <w:proofErr w:type="gramStart"/>
+      <w:r>
+        <w:rPr>
+          <w:rFonts w:ascii="Helvetica" w:hAnsi="Helvetica" w:cs="Helvetica"/>
+          <w:sz w:val="18"/>
+          <w:szCs w:val="18"/>
+        </w:rPr>
+        <w:t>creuser:</w:t>
+      </w:r>
+      <w:proofErr w:type="gramEnd"/>
+    </w:p>
+    <w:p>
+      <w:pPr>
+        <w:pStyle w:val="gmail-p1"/>
+        <w:numPr>
+          <w:ilvl w:val="0"/>
+          <w:numId w:val="22"/>
+        </w:numPr>
+        <w:spacing w:before="0" w:beforeAutospacing="0" w:after="0" w:afterAutospacing="0"/>
+        <w:rPr>
+          <w:rFonts w:ascii="Helvetica" w:hAnsi="Helvetica" w:cs="Helvetica"/>
+          <w:sz w:val="18"/>
+          <w:szCs w:val="18"/>
+        </w:rPr>
+      </w:pPr>
+      <w:r>
+        <w:rPr>
+          <w:rFonts w:ascii="Helvetica" w:hAnsi="Helvetica" w:cs="Helvetica"/>
+          <w:sz w:val="18"/>
+          <w:szCs w:val="18"/>
+        </w:rPr>
+        <w:t xml:space="preserve">- </w:t>
+      </w:r>
+      <w:proofErr w:type="spellStart"/>
+      <w:r>
+        <w:rPr>
+          <w:rFonts w:ascii="Helvetica" w:hAnsi="Helvetica" w:cs="Helvetica"/>
+          <w:sz w:val="18"/>
+          <w:szCs w:val="18"/>
+        </w:rPr>
+        <w:t>persistenceId</w:t>
+      </w:r>
+      <w:proofErr w:type="spellEnd"/>
+      <w:r>
+        <w:rPr>
+          <w:rFonts w:ascii="Helvetica" w:hAnsi="Helvetica" w:cs="Helvetica"/>
+          <w:sz w:val="18"/>
+          <w:szCs w:val="18"/>
+        </w:rPr>
+        <w:t xml:space="preserve"> qui bougent pour un </w:t>
+      </w:r>
+      <w:proofErr w:type="gramStart"/>
+      <w:r>
+        <w:rPr>
+          <w:rFonts w:ascii="Helvetica" w:hAnsi="Helvetica" w:cs="Helvetica"/>
+          <w:sz w:val="18"/>
+          <w:szCs w:val="18"/>
+        </w:rPr>
+        <w:t>BDM?</w:t>
+      </w:r>
+      <w:proofErr w:type="gramEnd"/>
+      <w:r>
+        <w:rPr>
+          <w:rStyle w:val="gmail-apple-converted-space"/>
+          <w:rFonts w:ascii="Helvetica" w:eastAsiaTheme="majorEastAsia" w:hAnsi="Helvetica" w:cs="Helvetica"/>
+          <w:sz w:val="18"/>
+          <w:szCs w:val="18"/>
+        </w:rPr>
+        <w:t> </w:t>
+      </w:r>
+    </w:p>
+    <w:p>
+      <w:pPr>
+        <w:pStyle w:val="gmail-p2"/>
+        <w:numPr>
+          <w:ilvl w:val="0"/>
+          <w:numId w:val="22"/>
+        </w:numPr>
+        <w:spacing w:before="0" w:beforeAutospacing="0" w:after="0" w:afterAutospacing="0"/>
+        <w:rPr>
+          <w:rFonts w:ascii="Helvetica" w:hAnsi="Helvetica" w:cs="Helvetica"/>
+          <w:sz w:val="18"/>
+          <w:szCs w:val="18"/>
+        </w:rPr>
+      </w:pPr>
+    </w:p>
+    <w:p>
+      <w:pPr>
+        <w:pStyle w:val="gmail-p1"/>
+        <w:numPr>
+          <w:ilvl w:val="0"/>
+          <w:numId w:val="22"/>
+        </w:numPr>
+        <w:spacing w:before="0" w:beforeAutospacing="0" w:after="0" w:afterAutospacing="0"/>
+        <w:rPr>
+          <w:rFonts w:ascii="Helvetica" w:hAnsi="Helvetica" w:cs="Helvetica"/>
+          <w:sz w:val="18"/>
+          <w:szCs w:val="18"/>
+        </w:rPr>
+      </w:pPr>
+      <w:r>
+        <w:rPr>
+          <w:rFonts w:ascii="Helvetica" w:hAnsi="Helvetica" w:cs="Helvetica"/>
+          <w:sz w:val="18"/>
+          <w:szCs w:val="18"/>
+        </w:rPr>
+        <w:t xml:space="preserve">Proposition de texte pour cette nouvelle </w:t>
+      </w:r>
+      <w:proofErr w:type="gramStart"/>
+      <w:r>
+        <w:rPr>
+          <w:rFonts w:ascii="Helvetica" w:hAnsi="Helvetica" w:cs="Helvetica"/>
+          <w:sz w:val="18"/>
+          <w:szCs w:val="18"/>
+        </w:rPr>
+        <w:t>page:</w:t>
+      </w:r>
+      <w:proofErr w:type="gramEnd"/>
+    </w:p>
+    <w:p>
+      <w:pPr>
+        <w:pStyle w:val="gmail-p1"/>
+        <w:numPr>
+          <w:ilvl w:val="0"/>
+          <w:numId w:val="22"/>
+        </w:numPr>
+        <w:spacing w:before="0" w:beforeAutospacing="0" w:after="0" w:afterAutospacing="0"/>
+        <w:rPr>
+          <w:rFonts w:ascii="Helvetica" w:hAnsi="Helvetica" w:cs="Helvetica"/>
+          <w:sz w:val="18"/>
+          <w:szCs w:val="18"/>
+        </w:rPr>
+      </w:pPr>
+      <w:r>
+        <w:rPr>
+          <w:rFonts w:ascii="Helvetica" w:hAnsi="Helvetica" w:cs="Helvetica"/>
+          <w:sz w:val="18"/>
+          <w:szCs w:val="18"/>
+        </w:rPr>
+        <w:t xml:space="preserve">- </w:t>
+      </w:r>
+      <w:proofErr w:type="spellStart"/>
+      <w:proofErr w:type="gramStart"/>
+      <w:r>
+        <w:rPr>
+          <w:rFonts w:ascii="Helvetica" w:hAnsi="Helvetica" w:cs="Helvetica"/>
+          <w:sz w:val="18"/>
+          <w:szCs w:val="18"/>
+        </w:rPr>
+        <w:t>title</w:t>
+      </w:r>
+      <w:proofErr w:type="spellEnd"/>
+      <w:r>
+        <w:rPr>
+          <w:rFonts w:ascii="Helvetica" w:hAnsi="Helvetica" w:cs="Helvetica"/>
+          <w:sz w:val="18"/>
+          <w:szCs w:val="18"/>
+        </w:rPr>
+        <w:t>:</w:t>
+      </w:r>
+      <w:proofErr w:type="gramEnd"/>
+      <w:r>
+        <w:rPr>
+          <w:rFonts w:ascii="Helvetica" w:hAnsi="Helvetica" w:cs="Helvetica"/>
+          <w:sz w:val="18"/>
+          <w:szCs w:val="18"/>
+        </w:rPr>
+        <w:t xml:space="preserve"> à définir si tu veux des noms « fun » mais dans ce cas, c’est cool d’expliquer le choix du nom…</w:t>
+      </w:r>
+    </w:p>
+    <w:p>
+      <w:pPr>
+        <w:pStyle w:val="gmail-p1"/>
+        <w:numPr>
+          <w:ilvl w:val="0"/>
+          <w:numId w:val="22"/>
+        </w:numPr>
+        <w:spacing w:before="0" w:beforeAutospacing="0" w:after="0" w:afterAutospacing="0"/>
+        <w:rPr>
+          <w:rFonts w:ascii="Helvetica" w:hAnsi="Helvetica" w:cs="Helvetica"/>
+          <w:sz w:val="18"/>
+          <w:szCs w:val="18"/>
+          <w:lang w:val="en-US"/>
+        </w:rPr>
+      </w:pPr>
+      <w:r>
+        <w:rPr>
+          <w:rFonts w:ascii="Helvetica" w:hAnsi="Helvetica" w:cs="Helvetica"/>
+          <w:sz w:val="18"/>
+          <w:szCs w:val="18"/>
+          <w:lang w:val="en-US"/>
+        </w:rPr>
+        <w:t>- sub-title: « Jenkins job: process test generator »</w:t>
+      </w:r>
+    </w:p>
+    <w:p>
+      <w:pPr>
+        <w:pStyle w:val="gmail-p1"/>
+        <w:numPr>
+          <w:ilvl w:val="0"/>
+          <w:numId w:val="22"/>
+        </w:numPr>
+        <w:spacing w:before="0" w:beforeAutospacing="0" w:after="0" w:afterAutospacing="0"/>
+        <w:rPr>
+          <w:rFonts w:ascii="Helvetica" w:hAnsi="Helvetica" w:cs="Helvetica"/>
+          <w:sz w:val="18"/>
+          <w:szCs w:val="18"/>
+          <w:lang w:val="en-US"/>
+        </w:rPr>
+      </w:pPr>
+      <w:r>
+        <w:rPr>
+          <w:rFonts w:ascii="Helvetica" w:hAnsi="Helvetica" w:cs="Helvetica"/>
+          <w:sz w:val="18"/>
+          <w:szCs w:val="18"/>
+          <w:lang w:val="en-US"/>
+        </w:rPr>
+        <w:t>- goal:</w:t>
+      </w:r>
+      <w:r>
+        <w:rPr>
+          <w:rStyle w:val="gmail-apple-converted-space"/>
+          <w:rFonts w:ascii="Helvetica" w:eastAsiaTheme="majorEastAsia" w:hAnsi="Helvetica" w:cs="Helvetica"/>
+          <w:sz w:val="18"/>
+          <w:szCs w:val="18"/>
+          <w:lang w:val="en-US"/>
+        </w:rPr>
+        <w:t xml:space="preserve">  </w:t>
+      </w:r>
+      <w:r>
+        <w:rPr>
+          <w:rFonts w:ascii="Helvetica" w:hAnsi="Helvetica" w:cs="Helvetica"/>
+          <w:sz w:val="18"/>
+          <w:szCs w:val="18"/>
+          <w:lang w:val="en-US"/>
+        </w:rPr>
+        <w:t>graphically create functional process tests and export them as Jenkins jobs</w:t>
+      </w:r>
+    </w:p>
+    <w:p>
+      <w:pPr>
+        <w:pStyle w:val="gmail-p1"/>
+        <w:numPr>
+          <w:ilvl w:val="0"/>
+          <w:numId w:val="22"/>
+        </w:numPr>
+        <w:spacing w:before="0" w:beforeAutospacing="0" w:after="0" w:afterAutospacing="0"/>
+        <w:rPr>
+          <w:rFonts w:ascii="Helvetica" w:hAnsi="Helvetica" w:cs="Helvetica"/>
+          <w:sz w:val="18"/>
+          <w:szCs w:val="18"/>
+          <w:lang w:val="en-US"/>
+        </w:rPr>
+      </w:pPr>
+      <w:r>
+        <w:rPr>
+          <w:rFonts w:ascii="Helvetica" w:hAnsi="Helvetica" w:cs="Helvetica"/>
+          <w:sz w:val="18"/>
+          <w:szCs w:val="18"/>
+          <w:lang w:val="en-US"/>
+        </w:rPr>
+        <w:t>- how to use it: download and install this page in one of your non-production Bonita Runtime</w:t>
+      </w:r>
+    </w:p>
+    <w:p>
+      <w:pPr>
+        <w:pStyle w:val="gmail-p1"/>
+        <w:numPr>
+          <w:ilvl w:val="0"/>
+          <w:numId w:val="22"/>
+        </w:numPr>
+        <w:spacing w:before="0" w:beforeAutospacing="0" w:after="0" w:afterAutospacing="0"/>
+        <w:rPr>
+          <w:rFonts w:ascii="Helvetica" w:hAnsi="Helvetica" w:cs="Helvetica"/>
+          <w:sz w:val="18"/>
+          <w:szCs w:val="18"/>
+          <w:lang w:val="en-US"/>
+        </w:rPr>
+      </w:pPr>
+    </w:p>
+    <w:p>
+      <w:pPr>
+        <w:pStyle w:val="Paragraphedeliste"/>
+        <w:numPr>
+          <w:ilvl w:val="0"/>
+          <w:numId w:val="22"/>
+        </w:numPr>
+      </w:pPr>
     </w:p>
     <w:p>
       <w:pPr>
@@ -3064,29 +5080,19 @@
           <w:color w:val="000000"/>
           <w:sz w:val="22"/>
           <w:szCs w:val="22"/>
-          <w:lang w:val="fr-FR"/>
-        </w:rPr>
-      </w:pPr>
-    </w:p>
-    <w:p>
-      <w:pPr>
-        <w:rPr>
-          <w:lang w:val="fr-FR" w:eastAsia="fr-FR"/>
-        </w:rPr>
-      </w:pPr>
-    </w:p>
-    <w:p>
-      <w:pPr>
-        <w:rPr>
-          <w:lang w:val="fr-FR"/>
-        </w:rPr>
-      </w:pPr>
-    </w:p>
-    <w:p>
-      <w:pPr>
-        <w:rPr>
-          <w:lang w:val="fr-FR"/>
-        </w:rPr>
+        </w:rPr>
+      </w:pPr>
+    </w:p>
+    <w:p>
+      <w:pPr>
+        <w:rPr>
+          <w:lang w:eastAsia="fr-FR"/>
+        </w:rPr>
+      </w:pPr>
+    </w:p>
+    <w:p/>
+    <w:p>
+      <w:pPr>
         <w:sectPr>
           <w:headerReference w:type="even" r:id="rId15"/>
           <w:headerReference w:type="default" r:id="rId16"/>
@@ -3099,34 +5105,16 @@
         </w:sectPr>
       </w:pPr>
     </w:p>
-    <w:p>
-      <w:pPr>
-        <w:rPr>
-          <w:lang w:val="fr-FR"/>
-        </w:rPr>
-      </w:pPr>
-    </w:p>
-    <w:p>
-      <w:pPr>
-        <w:rPr>
-          <w:lang w:val="fr-FR"/>
-        </w:rPr>
-      </w:pPr>
-    </w:p>
+    <w:p/>
+    <w:p/>
     <w:p>
       <w:pPr>
         <w:pStyle w:val="Titre7"/>
-        <w:rPr>
-          <w:lang w:val="fr-FR"/>
-        </w:rPr>
       </w:pPr>
     </w:p>
     <w:p>
       <w:pPr>
         <w:pStyle w:val="Titre7"/>
-        <w:rPr>
-          <w:lang w:val="fr-FR"/>
-        </w:rPr>
       </w:pPr>
     </w:p>
     <w:p>
@@ -3233,29 +5221,64 @@
     <w:p>
       <w:pPr>
         <w:pStyle w:val="Titre8"/>
-      </w:pPr>
-      <w:r>
+        <w:rPr>
+          <w:lang w:val="es-ES"/>
+        </w:rPr>
+      </w:pPr>
+      <w:r>
+        <w:rPr>
+          <w:lang w:val="es-ES"/>
+        </w:rPr>
         <w:t>SAN FRANCISCO, USA</w:t>
       </w:r>
     </w:p>
     <w:p>
       <w:pPr>
         <w:pStyle w:val="Titre9"/>
-      </w:pPr>
-      <w:r>
-        <w:t>44 Tehama Street</w:t>
-      </w:r>
-      <w:r>
+        <w:rPr>
+          <w:lang w:val="es-ES"/>
+        </w:rPr>
+      </w:pPr>
+      <w:r>
+        <w:rPr>
+          <w:lang w:val="es-ES"/>
+        </w:rPr>
+        <w:t xml:space="preserve">44 </w:t>
+      </w:r>
+      <w:proofErr w:type="spellStart"/>
+      <w:r>
+        <w:rPr>
+          <w:lang w:val="es-ES"/>
+        </w:rPr>
+        <w:t>Tehama</w:t>
+      </w:r>
+      <w:proofErr w:type="spellEnd"/>
+      <w:r>
+        <w:rPr>
+          <w:lang w:val="es-ES"/>
+        </w:rPr>
+        <w:t xml:space="preserve"> Street</w:t>
+      </w:r>
+      <w:r>
+        <w:rPr>
+          <w:lang w:val="es-ES"/>
+        </w:rPr>
         <w:br/>
         <w:t>San Francisco, CA</w:t>
       </w:r>
       <w:r>
+        <w:rPr>
+          <w:lang w:val="es-ES"/>
+        </w:rPr>
         <w:t xml:space="preserve"> 94105</w:t>
       </w:r>
     </w:p>
     <w:p>
       <w:pPr>
         <w:pStyle w:val="Titre8"/>
+        <w:rPr>
+          <w:lang w:val="es-ES"/>
+        </w:rPr>
       </w:pPr>
     </w:p>
     <w:p>
@@ -3300,7 +5323,7 @@
 </file>
 
 <file path=word/endnotes.xml><?xml version="1.0" encoding="utf-8"?>
-<w:endnotes xmlns:wpc="http://schemas.microsoft.com/office/word/2010/wordprocessingCanvas" xmlns:cx="http://schemas.microsoft.com/office/drawing/2014/chartex" xmlns:cx1="http://schemas.microsoft.com/office/drawing/2015/9/8/chartex" xmlns:cx2="http://schemas.microsoft.com/office/drawing/2015/10/21/chartex" xmlns:cx3="http://schemas.microsoft.com/office/drawing/2016/5/9/chartex" xmlns:cx4="http://schemas.microsoft.com/office/drawing/2016/5/10/chartex" xmlns:cx5="http://schemas.microsoft.com/office/drawing/2016/5/11/chartex" xmlns:mc="http://schemas.openxmlformats.org/markup-compatibility/2006" xmlns:o="urn:schemas-microsoft-com:office:office" xmlns:r="http://schemas.openxmlformats.org/officeDocument/2006/relationships" xmlns:m="http://schemas.openxmlformats.org/officeDocument/2006/math" xmlns:v="urn:schemas-microsoft-com:vml" xmlns:wp14="http://schemas.microsoft.com/office/word/2010/wordprocessingDrawing" xmlns:wp="http://schemas.openxmlformats.org/drawingml/2006/wordprocessingDrawing" xmlns:w10="urn:schemas-microsoft-com:office:word" xmlns:w="http://schemas.openxmlformats.org/wordprocessingml/2006/main" xmlns:w14="http://schemas.microsoft.com/office/word/2010/wordml" xmlns:w15="http://schemas.microsoft.com/office/word/2012/wordml" xmlns:w16se="http://schemas.microsoft.com/office/word/2015/wordml/symex" xmlns:wpg="http://schemas.microsoft.com/office/word/2010/wordprocessingGroup" xmlns:wpi="http://schemas.microsoft.com/office/word/2010/wordprocessingInk" xmlns:wne="http://schemas.microsoft.com/office/word/2006/wordml" xmlns:wps="http://schemas.microsoft.com/office/word/2010/wordprocessingShape" mc:Ignorable="w14 w15 w16se wp14">
+<w:endnotes xmlns:wpc="http://schemas.microsoft.com/office/word/2010/wordprocessingCanvas" xmlns:cx="http://schemas.microsoft.com/office/drawing/2014/chartex" xmlns:cx1="http://schemas.microsoft.com/office/drawing/2015/9/8/chartex" xmlns:cx2="http://schemas.microsoft.com/office/drawing/2015/10/21/chartex" xmlns:cx3="http://schemas.microsoft.com/office/drawing/2016/5/9/chartex" xmlns:cx4="http://schemas.microsoft.com/office/drawing/2016/5/10/chartex" xmlns:cx5="http://schemas.microsoft.com/office/drawing/2016/5/11/chartex" xmlns:cx6="http://schemas.microsoft.com/office/drawing/2016/5/12/chartex" xmlns:cx7="http://schemas.microsoft.com/office/drawing/2016/5/13/chartex" xmlns:cx8="http://schemas.microsoft.com/office/drawing/2016/5/14/chartex" xmlns:mc="http://schemas.openxmlformats.org/markup-compatibility/2006" xmlns:aink="http://schemas.microsoft.com/office/drawing/2016/ink" xmlns:am3d="http://schemas.microsoft.com/office/drawing/2017/model3d" xmlns:o="urn:schemas-microsoft-com:office:office" xmlns:r="http://schemas.openxmlformats.org/officeDocument/2006/relationships" xmlns:m="http://schemas.openxmlformats.org/officeDocument/2006/math" xmlns:v="urn:schemas-microsoft-com:vml" xmlns:wp14="http://schemas.microsoft.com/office/word/2010/wordprocessingDrawing" xmlns:wp="http://schemas.openxmlformats.org/drawingml/2006/wordprocessingDrawing" xmlns:w10="urn:schemas-microsoft-com:office:word" xmlns:w="http://schemas.openxmlformats.org/wordprocessingml/2006/main" xmlns:w14="http://schemas.microsoft.com/office/word/2010/wordml" xmlns:w15="http://schemas.microsoft.com/office/word/2012/wordml" xmlns:w16cid="http://schemas.microsoft.com/office/word/2016/wordml/cid" xmlns:w16se="http://schemas.microsoft.com/office/word/2015/wordml/symex" xmlns:wpg="http://schemas.microsoft.com/office/word/2010/wordprocessingGroup" xmlns:wpi="http://schemas.microsoft.com/office/word/2010/wordprocessingInk" xmlns:wne="http://schemas.microsoft.com/office/word/2006/wordml" xmlns:wps="http://schemas.microsoft.com/office/word/2010/wordprocessingShape" mc:Ignorable="w14 w15 w16se w16cid wp14">
   <w:endnote w:type="separator" w:id="-1">
     <w:p>
       <w:r>
@@ -3333,7 +5356,7 @@
 </file>
 
 <file path=word/footer1.xml><?xml version="1.0" encoding="utf-8"?>
-<w:ftr xmlns:wpc="http://schemas.microsoft.com/office/word/2010/wordprocessingCanvas" xmlns:cx="http://schemas.microsoft.com/office/drawing/2014/chartex" xmlns:cx1="http://schemas.microsoft.com/office/drawing/2015/9/8/chartex" xmlns:cx2="http://schemas.microsoft.com/office/drawing/2015/10/21/chartex" xmlns:cx3="http://schemas.microsoft.com/office/drawing/2016/5/9/chartex" xmlns:cx4="http://schemas.microsoft.com/office/drawing/2016/5/10/chartex" xmlns:cx5="http://schemas.microsoft.com/office/drawing/2016/5/11/chartex" xmlns:mc="http://schemas.openxmlformats.org/markup-compatibility/2006" xmlns:o="urn:schemas-microsoft-com:office:office" xmlns:r="http://schemas.openxmlformats.org/officeDocument/2006/relationships" xmlns:m="http://schemas.openxmlformats.org/officeDocument/2006/math" xmlns:v="urn:schemas-microsoft-com:vml" xmlns:wp14="http://schemas.microsoft.com/office/word/2010/wordprocessingDrawing" xmlns:wp="http://schemas.openxmlformats.org/drawingml/2006/wordprocessingDrawing" xmlns:w10="urn:schemas-microsoft-com:office:word" xmlns:w="http://schemas.openxmlformats.org/wordprocessingml/2006/main" xmlns:w14="http://schemas.microsoft.com/office/word/2010/wordml" xmlns:w15="http://schemas.microsoft.com/office/word/2012/wordml" xmlns:w16se="http://schemas.microsoft.com/office/word/2015/wordml/symex" xmlns:wpg="http://schemas.microsoft.com/office/word/2010/wordprocessingGroup" xmlns:wpi="http://schemas.microsoft.com/office/word/2010/wordprocessingInk" xmlns:wne="http://schemas.microsoft.com/office/word/2006/wordml" xmlns:wps="http://schemas.microsoft.com/office/word/2010/wordprocessingShape" mc:Ignorable="w14 w15 w16se wp14">
+<w:ftr xmlns:wpc="http://schemas.microsoft.com/office/word/2010/wordprocessingCanvas" xmlns:cx="http://schemas.microsoft.com/office/drawing/2014/chartex" xmlns:cx1="http://schemas.microsoft.com/office/drawing/2015/9/8/chartex" xmlns:cx2="http://schemas.microsoft.com/office/drawing/2015/10/21/chartex" xmlns:cx3="http://schemas.microsoft.com/office/drawing/2016/5/9/chartex" xmlns:cx4="http://schemas.microsoft.com/office/drawing/2016/5/10/chartex" xmlns:cx5="http://schemas.microsoft.com/office/drawing/2016/5/11/chartex" xmlns:cx6="http://schemas.microsoft.com/office/drawing/2016/5/12/chartex" xmlns:cx7="http://schemas.microsoft.com/office/drawing/2016/5/13/chartex" xmlns:cx8="http://schemas.microsoft.com/office/drawing/2016/5/14/chartex" xmlns:mc="http://schemas.openxmlformats.org/markup-compatibility/2006" xmlns:aink="http://schemas.microsoft.com/office/drawing/2016/ink" xmlns:am3d="http://schemas.microsoft.com/office/drawing/2017/model3d" xmlns:o="urn:schemas-microsoft-com:office:office" xmlns:r="http://schemas.openxmlformats.org/officeDocument/2006/relationships" xmlns:m="http://schemas.openxmlformats.org/officeDocument/2006/math" xmlns:v="urn:schemas-microsoft-com:vml" xmlns:wp14="http://schemas.microsoft.com/office/word/2010/wordprocessingDrawing" xmlns:wp="http://schemas.openxmlformats.org/drawingml/2006/wordprocessingDrawing" xmlns:w10="urn:schemas-microsoft-com:office:word" xmlns:w="http://schemas.openxmlformats.org/wordprocessingml/2006/main" xmlns:w14="http://schemas.microsoft.com/office/word/2010/wordml" xmlns:w15="http://schemas.microsoft.com/office/word/2012/wordml" xmlns:w16cid="http://schemas.microsoft.com/office/word/2016/wordml/cid" xmlns:w16se="http://schemas.microsoft.com/office/word/2015/wordml/symex" xmlns:wpg="http://schemas.microsoft.com/office/word/2010/wordprocessingGroup" xmlns:wpi="http://schemas.microsoft.com/office/word/2010/wordprocessingInk" xmlns:wne="http://schemas.microsoft.com/office/word/2006/wordml" xmlns:wps="http://schemas.microsoft.com/office/word/2010/wordprocessingShape" mc:Ignorable="w14 w15 w16se w16cid wp14">
   <w:p>
     <w:pPr>
       <w:pStyle w:val="Pieddepage"/>
@@ -3419,7 +5442,7 @@
 </file>
 
 <file path=word/footer2.xml><?xml version="1.0" encoding="utf-8"?>
-<w:ftr xmlns:wpc="http://schemas.microsoft.com/office/word/2010/wordprocessingCanvas" xmlns:cx="http://schemas.microsoft.com/office/drawing/2014/chartex" xmlns:cx1="http://schemas.microsoft.com/office/drawing/2015/9/8/chartex" xmlns:cx2="http://schemas.microsoft.com/office/drawing/2015/10/21/chartex" xmlns:cx3="http://schemas.microsoft.com/office/drawing/2016/5/9/chartex" xmlns:cx4="http://schemas.microsoft.com/office/drawing/2016/5/10/chartex" xmlns:cx5="http://schemas.microsoft.com/office/drawing/2016/5/11/chartex" xmlns:mc="http://schemas.openxmlformats.org/markup-compatibility/2006" xmlns:o="urn:schemas-microsoft-com:office:office" xmlns:r="http://schemas.openxmlformats.org/officeDocument/2006/relationships" xmlns:m="http://schemas.openxmlformats.org/officeDocument/2006/math" xmlns:v="urn:schemas-microsoft-com:vml" xmlns:wp14="http://schemas.microsoft.com/office/word/2010/wordprocessingDrawing" xmlns:wp="http://schemas.openxmlformats.org/drawingml/2006/wordprocessingDrawing" xmlns:w10="urn:schemas-microsoft-com:office:word" xmlns:w="http://schemas.openxmlformats.org/wordprocessingml/2006/main" xmlns:w14="http://schemas.microsoft.com/office/word/2010/wordml" xmlns:w15="http://schemas.microsoft.com/office/word/2012/wordml" xmlns:w16se="http://schemas.microsoft.com/office/word/2015/wordml/symex" xmlns:wpg="http://schemas.microsoft.com/office/word/2010/wordprocessingGroup" xmlns:wpi="http://schemas.microsoft.com/office/word/2010/wordprocessingInk" xmlns:wne="http://schemas.microsoft.com/office/word/2006/wordml" xmlns:wps="http://schemas.microsoft.com/office/word/2010/wordprocessingShape" mc:Ignorable="w14 w15 w16se wp14">
+<w:ftr xmlns:wpc="http://schemas.microsoft.com/office/word/2010/wordprocessingCanvas" xmlns:cx="http://schemas.microsoft.com/office/drawing/2014/chartex" xmlns:cx1="http://schemas.microsoft.com/office/drawing/2015/9/8/chartex" xmlns:cx2="http://schemas.microsoft.com/office/drawing/2015/10/21/chartex" xmlns:cx3="http://schemas.microsoft.com/office/drawing/2016/5/9/chartex" xmlns:cx4="http://schemas.microsoft.com/office/drawing/2016/5/10/chartex" xmlns:cx5="http://schemas.microsoft.com/office/drawing/2016/5/11/chartex" xmlns:cx6="http://schemas.microsoft.com/office/drawing/2016/5/12/chartex" xmlns:cx7="http://schemas.microsoft.com/office/drawing/2016/5/13/chartex" xmlns:cx8="http://schemas.microsoft.com/office/drawing/2016/5/14/chartex" xmlns:mc="http://schemas.openxmlformats.org/markup-compatibility/2006" xmlns:aink="http://schemas.microsoft.com/office/drawing/2016/ink" xmlns:am3d="http://schemas.microsoft.com/office/drawing/2017/model3d" xmlns:o="urn:schemas-microsoft-com:office:office" xmlns:r="http://schemas.openxmlformats.org/officeDocument/2006/relationships" xmlns:m="http://schemas.openxmlformats.org/officeDocument/2006/math" xmlns:v="urn:schemas-microsoft-com:vml" xmlns:wp14="http://schemas.microsoft.com/office/word/2010/wordprocessingDrawing" xmlns:wp="http://schemas.openxmlformats.org/drawingml/2006/wordprocessingDrawing" xmlns:w10="urn:schemas-microsoft-com:office:word" xmlns:w="http://schemas.openxmlformats.org/wordprocessingml/2006/main" xmlns:w14="http://schemas.microsoft.com/office/word/2010/wordml" xmlns:w15="http://schemas.microsoft.com/office/word/2012/wordml" xmlns:w16cid="http://schemas.microsoft.com/office/word/2016/wordml/cid" xmlns:w16se="http://schemas.microsoft.com/office/word/2015/wordml/symex" xmlns:wpg="http://schemas.microsoft.com/office/word/2010/wordprocessingGroup" xmlns:wpi="http://schemas.microsoft.com/office/word/2010/wordprocessingInk" xmlns:wne="http://schemas.microsoft.com/office/word/2006/wordml" xmlns:wps="http://schemas.microsoft.com/office/word/2010/wordprocessingShape" mc:Ignorable="w14 w15 w16se w16cid wp14">
   <w:p>
     <w:pPr>
       <w:pStyle w:val="Pieddepage"/>
@@ -3509,7 +5532,7 @@
 </file>
 
 <file path=word/footnotes.xml><?xml version="1.0" encoding="utf-8"?>
-<w:footnotes xmlns:wpc="http://schemas.microsoft.com/office/word/2010/wordprocessingCanvas" xmlns:cx="http://schemas.microsoft.com/office/drawing/2014/chartex" xmlns:cx1="http://schemas.microsoft.com/office/drawing/2015/9/8/chartex" xmlns:cx2="http://schemas.microsoft.com/office/drawing/2015/10/21/chartex" xmlns:cx3="http://schemas.microsoft.com/office/drawing/2016/5/9/chartex" xmlns:cx4="http://schemas.microsoft.com/office/drawing/2016/5/10/chartex" xmlns:cx5="http://schemas.microsoft.com/office/drawing/2016/5/11/chartex" xmlns:mc="http://schemas.openxmlformats.org/markup-compatibility/2006" xmlns:o="urn:schemas-microsoft-com:office:office" xmlns:r="http://schemas.openxmlformats.org/officeDocument/2006/relationships" xmlns:m="http://schemas.openxmlformats.org/officeDocument/2006/math" xmlns:v="urn:schemas-microsoft-com:vml" xmlns:wp14="http://schemas.microsoft.com/office/word/2010/wordprocessingDrawing" xmlns:wp="http://schemas.openxmlformats.org/drawingml/2006/wordprocessingDrawing" xmlns:w10="urn:schemas-microsoft-com:office:word" xmlns:w="http://schemas.openxmlformats.org/wordprocessingml/2006/main" xmlns:w14="http://schemas.microsoft.com/office/word/2010/wordml" xmlns:w15="http://schemas.microsoft.com/office/word/2012/wordml" xmlns:w16se="http://schemas.microsoft.com/office/word/2015/wordml/symex" xmlns:wpg="http://schemas.microsoft.com/office/word/2010/wordprocessingGroup" xmlns:wpi="http://schemas.microsoft.com/office/word/2010/wordprocessingInk" xmlns:wne="http://schemas.microsoft.com/office/word/2006/wordml" xmlns:wps="http://schemas.microsoft.com/office/word/2010/wordprocessingShape" mc:Ignorable="w14 w15 w16se wp14">
+<w:footnotes xmlns:wpc="http://schemas.microsoft.com/office/word/2010/wordprocessingCanvas" xmlns:cx="http://schemas.microsoft.com/office/drawing/2014/chartex" xmlns:cx1="http://schemas.microsoft.com/office/drawing/2015/9/8/chartex" xmlns:cx2="http://schemas.microsoft.com/office/drawing/2015/10/21/chartex" xmlns:cx3="http://schemas.microsoft.com/office/drawing/2016/5/9/chartex" xmlns:cx4="http://schemas.microsoft.com/office/drawing/2016/5/10/chartex" xmlns:cx5="http://schemas.microsoft.com/office/drawing/2016/5/11/chartex" xmlns:cx6="http://schemas.microsoft.com/office/drawing/2016/5/12/chartex" xmlns:cx7="http://schemas.microsoft.com/office/drawing/2016/5/13/chartex" xmlns:cx8="http://schemas.microsoft.com/office/drawing/2016/5/14/chartex" xmlns:mc="http://schemas.openxmlformats.org/markup-compatibility/2006" xmlns:aink="http://schemas.microsoft.com/office/drawing/2016/ink" xmlns:am3d="http://schemas.microsoft.com/office/drawing/2017/model3d" xmlns:o="urn:schemas-microsoft-com:office:office" xmlns:r="http://schemas.openxmlformats.org/officeDocument/2006/relationships" xmlns:m="http://schemas.openxmlformats.org/officeDocument/2006/math" xmlns:v="urn:schemas-microsoft-com:vml" xmlns:wp14="http://schemas.microsoft.com/office/word/2010/wordprocessingDrawing" xmlns:wp="http://schemas.openxmlformats.org/drawingml/2006/wordprocessingDrawing" xmlns:w10="urn:schemas-microsoft-com:office:word" xmlns:w="http://schemas.openxmlformats.org/wordprocessingml/2006/main" xmlns:w14="http://schemas.microsoft.com/office/word/2010/wordml" xmlns:w15="http://schemas.microsoft.com/office/word/2012/wordml" xmlns:w16cid="http://schemas.microsoft.com/office/word/2016/wordml/cid" xmlns:w16se="http://schemas.microsoft.com/office/word/2015/wordml/symex" xmlns:wpg="http://schemas.microsoft.com/office/word/2010/wordprocessingGroup" xmlns:wpi="http://schemas.microsoft.com/office/word/2010/wordprocessingInk" xmlns:wne="http://schemas.microsoft.com/office/word/2006/wordml" xmlns:wps="http://schemas.microsoft.com/office/word/2010/wordprocessingShape" mc:Ignorable="w14 w15 w16se w16cid wp14">
   <w:footnote w:type="separator" w:id="-1">
     <w:p/>
   </w:footnote>
@@ -3528,7 +5551,7 @@
 </file>
 
 <file path=word/header1.xml><?xml version="1.0" encoding="utf-8"?>
-<w:hdr xmlns:wpc="http://schemas.microsoft.com/office/word/2010/wordprocessingCanvas" xmlns:cx="http://schemas.microsoft.com/office/drawing/2014/chartex" xmlns:cx1="http://schemas.microsoft.com/office/drawing/2015/9/8/chartex" xmlns:cx2="http://schemas.microsoft.com/office/drawing/2015/10/21/chartex" xmlns:cx3="http://schemas.microsoft.com/office/drawing/2016/5/9/chartex" xmlns:cx4="http://schemas.microsoft.com/office/drawing/2016/5/10/chartex" xmlns:cx5="http://schemas.microsoft.com/office/drawing/2016/5/11/chartex" xmlns:mc="http://schemas.openxmlformats.org/markup-compatibility/2006" xmlns:o="urn:schemas-microsoft-com:office:office" xmlns:r="http://schemas.openxmlformats.org/officeDocument/2006/relationships" xmlns:m="http://schemas.openxmlformats.org/officeDocument/2006/math" xmlns:v="urn:schemas-microsoft-com:vml" xmlns:wp14="http://schemas.microsoft.com/office/word/2010/wordprocessingDrawing" xmlns:wp="http://schemas.openxmlformats.org/drawingml/2006/wordprocessingDrawing" xmlns:w10="urn:schemas-microsoft-com:office:word" xmlns:w="http://schemas.openxmlformats.org/wordprocessingml/2006/main" xmlns:w14="http://schemas.microsoft.com/office/word/2010/wordml" xmlns:w15="http://schemas.microsoft.com/office/word/2012/wordml" xmlns:w16se="http://schemas.microsoft.com/office/word/2015/wordml/symex" xmlns:wpg="http://schemas.microsoft.com/office/word/2010/wordprocessingGroup" xmlns:wpi="http://schemas.microsoft.com/office/word/2010/wordprocessingInk" xmlns:wne="http://schemas.microsoft.com/office/word/2006/wordml" xmlns:wps="http://schemas.microsoft.com/office/word/2010/wordprocessingShape" mc:Ignorable="w14 w15 w16se wp14">
+<w:hdr xmlns:wpc="http://schemas.microsoft.com/office/word/2010/wordprocessingCanvas" xmlns:cx="http://schemas.microsoft.com/office/drawing/2014/chartex" xmlns:cx1="http://schemas.microsoft.com/office/drawing/2015/9/8/chartex" xmlns:cx2="http://schemas.microsoft.com/office/drawing/2015/10/21/chartex" xmlns:cx3="http://schemas.microsoft.com/office/drawing/2016/5/9/chartex" xmlns:cx4="http://schemas.microsoft.com/office/drawing/2016/5/10/chartex" xmlns:cx5="http://schemas.microsoft.com/office/drawing/2016/5/11/chartex" xmlns:cx6="http://schemas.microsoft.com/office/drawing/2016/5/12/chartex" xmlns:cx7="http://schemas.microsoft.com/office/drawing/2016/5/13/chartex" xmlns:cx8="http://schemas.microsoft.com/office/drawing/2016/5/14/chartex" xmlns:mc="http://schemas.openxmlformats.org/markup-compatibility/2006" xmlns:aink="http://schemas.microsoft.com/office/drawing/2016/ink" xmlns:am3d="http://schemas.microsoft.com/office/drawing/2017/model3d" xmlns:o="urn:schemas-microsoft-com:office:office" xmlns:r="http://schemas.openxmlformats.org/officeDocument/2006/relationships" xmlns:m="http://schemas.openxmlformats.org/officeDocument/2006/math" xmlns:v="urn:schemas-microsoft-com:vml" xmlns:wp14="http://schemas.microsoft.com/office/word/2010/wordprocessingDrawing" xmlns:wp="http://schemas.openxmlformats.org/drawingml/2006/wordprocessingDrawing" xmlns:w10="urn:schemas-microsoft-com:office:word" xmlns:w="http://schemas.openxmlformats.org/wordprocessingml/2006/main" xmlns:w14="http://schemas.microsoft.com/office/word/2010/wordml" xmlns:w15="http://schemas.microsoft.com/office/word/2012/wordml" xmlns:w16cid="http://schemas.microsoft.com/office/word/2016/wordml/cid" xmlns:w16se="http://schemas.microsoft.com/office/word/2015/wordml/symex" xmlns:wpg="http://schemas.microsoft.com/office/word/2010/wordprocessingGroup" xmlns:wpi="http://schemas.microsoft.com/office/word/2010/wordprocessingInk" xmlns:wne="http://schemas.microsoft.com/office/word/2006/wordml" xmlns:wps="http://schemas.microsoft.com/office/word/2010/wordprocessingShape" mc:Ignorable="w14 w15 w16se w16cid wp14">
   <w:tbl>
     <w:tblPr>
       <w:tblpPr w:leftFromText="180" w:rightFromText="180" w:vertAnchor="page" w:horzAnchor="page" w:tblpX="1172" w:tblpY="1105"/>
@@ -3599,7 +5622,7 @@
 </file>
 
 <file path=word/header2.xml><?xml version="1.0" encoding="utf-8"?>
-<w:hdr xmlns:wpc="http://schemas.microsoft.com/office/word/2010/wordprocessingCanvas" xmlns:cx="http://schemas.microsoft.com/office/drawing/2014/chartex" xmlns:cx1="http://schemas.microsoft.com/office/drawing/2015/9/8/chartex" xmlns:cx2="http://schemas.microsoft.com/office/drawing/2015/10/21/chartex" xmlns:cx3="http://schemas.microsoft.com/office/drawing/2016/5/9/chartex" xmlns:cx4="http://schemas.microsoft.com/office/drawing/2016/5/10/chartex" xmlns:cx5="http://schemas.microsoft.com/office/drawing/2016/5/11/chartex" xmlns:mc="http://schemas.openxmlformats.org/markup-compatibility/2006" xmlns:o="urn:schemas-microsoft-com:office:office" xmlns:r="http://schemas.openxmlformats.org/officeDocument/2006/relationships" xmlns:m="http://schemas.openxmlformats.org/officeDocument/2006/math" xmlns:v="urn:schemas-microsoft-com:vml" xmlns:wp14="http://schemas.microsoft.com/office/word/2010/wordprocessingDrawing" xmlns:wp="http://schemas.openxmlformats.org/drawingml/2006/wordprocessingDrawing" xmlns:w10="urn:schemas-microsoft-com:office:word" xmlns:w="http://schemas.openxmlformats.org/wordprocessingml/2006/main" xmlns:w14="http://schemas.microsoft.com/office/word/2010/wordml" xmlns:w15="http://schemas.microsoft.com/office/word/2012/wordml" xmlns:w16se="http://schemas.microsoft.com/office/word/2015/wordml/symex" xmlns:wpg="http://schemas.microsoft.com/office/word/2010/wordprocessingGroup" xmlns:wpi="http://schemas.microsoft.com/office/word/2010/wordprocessingInk" xmlns:wne="http://schemas.microsoft.com/office/word/2006/wordml" xmlns:wps="http://schemas.microsoft.com/office/word/2010/wordprocessingShape" mc:Ignorable="w14 w15 w16se wp14">
+<w:hdr xmlns:wpc="http://schemas.microsoft.com/office/word/2010/wordprocessingCanvas" xmlns:cx="http://schemas.microsoft.com/office/drawing/2014/chartex" xmlns:cx1="http://schemas.microsoft.com/office/drawing/2015/9/8/chartex" xmlns:cx2="http://schemas.microsoft.com/office/drawing/2015/10/21/chartex" xmlns:cx3="http://schemas.microsoft.com/office/drawing/2016/5/9/chartex" xmlns:cx4="http://schemas.microsoft.com/office/drawing/2016/5/10/chartex" xmlns:cx5="http://schemas.microsoft.com/office/drawing/2016/5/11/chartex" xmlns:cx6="http://schemas.microsoft.com/office/drawing/2016/5/12/chartex" xmlns:cx7="http://schemas.microsoft.com/office/drawing/2016/5/13/chartex" xmlns:cx8="http://schemas.microsoft.com/office/drawing/2016/5/14/chartex" xmlns:mc="http://schemas.openxmlformats.org/markup-compatibility/2006" xmlns:aink="http://schemas.microsoft.com/office/drawing/2016/ink" xmlns:am3d="http://schemas.microsoft.com/office/drawing/2017/model3d" xmlns:o="urn:schemas-microsoft-com:office:office" xmlns:r="http://schemas.openxmlformats.org/officeDocument/2006/relationships" xmlns:m="http://schemas.openxmlformats.org/officeDocument/2006/math" xmlns:v="urn:schemas-microsoft-com:vml" xmlns:wp14="http://schemas.microsoft.com/office/word/2010/wordprocessingDrawing" xmlns:wp="http://schemas.openxmlformats.org/drawingml/2006/wordprocessingDrawing" xmlns:w10="urn:schemas-microsoft-com:office:word" xmlns:w="http://schemas.openxmlformats.org/wordprocessingml/2006/main" xmlns:w14="http://schemas.microsoft.com/office/word/2010/wordml" xmlns:w15="http://schemas.microsoft.com/office/word/2012/wordml" xmlns:w16cid="http://schemas.microsoft.com/office/word/2016/wordml/cid" xmlns:w16se="http://schemas.microsoft.com/office/word/2015/wordml/symex" xmlns:wpg="http://schemas.microsoft.com/office/word/2010/wordprocessingGroup" xmlns:wpi="http://schemas.microsoft.com/office/word/2010/wordprocessingInk" xmlns:wne="http://schemas.microsoft.com/office/word/2006/wordml" xmlns:wps="http://schemas.microsoft.com/office/word/2010/wordprocessingShape" mc:Ignorable="w14 w15 w16se w16cid wp14">
   <w:tbl>
     <w:tblPr>
       <w:tblpPr w:leftFromText="180" w:rightFromText="180" w:vertAnchor="page" w:horzAnchor="page" w:tblpX="1732" w:tblpY="1137"/>
@@ -3725,7 +5748,7 @@
 </file>
 
 <file path=word/header3.xml><?xml version="1.0" encoding="utf-8"?>
-<w:hdr xmlns:wpc="http://schemas.microsoft.com/office/word/2010/wordprocessingCanvas" xmlns:cx="http://schemas.microsoft.com/office/drawing/2014/chartex" xmlns:cx1="http://schemas.microsoft.com/office/drawing/2015/9/8/chartex" xmlns:cx2="http://schemas.microsoft.com/office/drawing/2015/10/21/chartex" xmlns:cx3="http://schemas.microsoft.com/office/drawing/2016/5/9/chartex" xmlns:cx4="http://schemas.microsoft.com/office/drawing/2016/5/10/chartex" xmlns:cx5="http://schemas.microsoft.com/office/drawing/2016/5/11/chartex" xmlns:mc="http://schemas.openxmlformats.org/markup-compatibility/2006" xmlns:o="urn:schemas-microsoft-com:office:office" xmlns:r="http://schemas.openxmlformats.org/officeDocument/2006/relationships" xmlns:m="http://schemas.openxmlformats.org/officeDocument/2006/math" xmlns:v="urn:schemas-microsoft-com:vml" xmlns:wp14="http://schemas.microsoft.com/office/word/2010/wordprocessingDrawing" xmlns:wp="http://schemas.openxmlformats.org/drawingml/2006/wordprocessingDrawing" xmlns:w10="urn:schemas-microsoft-com:office:word" xmlns:w="http://schemas.openxmlformats.org/wordprocessingml/2006/main" xmlns:w14="http://schemas.microsoft.com/office/word/2010/wordml" xmlns:w15="http://schemas.microsoft.com/office/word/2012/wordml" xmlns:w16se="http://schemas.microsoft.com/office/word/2015/wordml/symex" xmlns:wpg="http://schemas.microsoft.com/office/word/2010/wordprocessingGroup" xmlns:wpi="http://schemas.microsoft.com/office/word/2010/wordprocessingInk" xmlns:wne="http://schemas.microsoft.com/office/word/2006/wordml" xmlns:wps="http://schemas.microsoft.com/office/word/2010/wordprocessingShape" mc:Ignorable="w14 w15 w16se wp14">
+<w:hdr xmlns:wpc="http://schemas.microsoft.com/office/word/2010/wordprocessingCanvas" xmlns:cx="http://schemas.microsoft.com/office/drawing/2014/chartex" xmlns:cx1="http://schemas.microsoft.com/office/drawing/2015/9/8/chartex" xmlns:cx2="http://schemas.microsoft.com/office/drawing/2015/10/21/chartex" xmlns:cx3="http://schemas.microsoft.com/office/drawing/2016/5/9/chartex" xmlns:cx4="http://schemas.microsoft.com/office/drawing/2016/5/10/chartex" xmlns:cx5="http://schemas.microsoft.com/office/drawing/2016/5/11/chartex" xmlns:cx6="http://schemas.microsoft.com/office/drawing/2016/5/12/chartex" xmlns:cx7="http://schemas.microsoft.com/office/drawing/2016/5/13/chartex" xmlns:cx8="http://schemas.microsoft.com/office/drawing/2016/5/14/chartex" xmlns:mc="http://schemas.openxmlformats.org/markup-compatibility/2006" xmlns:aink="http://schemas.microsoft.com/office/drawing/2016/ink" xmlns:am3d="http://schemas.microsoft.com/office/drawing/2017/model3d" xmlns:o="urn:schemas-microsoft-com:office:office" xmlns:r="http://schemas.openxmlformats.org/officeDocument/2006/relationships" xmlns:m="http://schemas.openxmlformats.org/officeDocument/2006/math" xmlns:v="urn:schemas-microsoft-com:vml" xmlns:wp14="http://schemas.microsoft.com/office/word/2010/wordprocessingDrawing" xmlns:wp="http://schemas.openxmlformats.org/drawingml/2006/wordprocessingDrawing" xmlns:w10="urn:schemas-microsoft-com:office:word" xmlns:w="http://schemas.openxmlformats.org/wordprocessingml/2006/main" xmlns:w14="http://schemas.microsoft.com/office/word/2010/wordml" xmlns:w15="http://schemas.microsoft.com/office/word/2012/wordml" xmlns:w16cid="http://schemas.microsoft.com/office/word/2016/wordml/cid" xmlns:w16se="http://schemas.microsoft.com/office/word/2015/wordml/symex" xmlns:wpg="http://schemas.microsoft.com/office/word/2010/wordprocessingGroup" xmlns:wpi="http://schemas.microsoft.com/office/word/2010/wordprocessingInk" xmlns:wne="http://schemas.microsoft.com/office/word/2006/wordml" xmlns:wps="http://schemas.microsoft.com/office/word/2010/wordprocessingShape" mc:Ignorable="w14 w15 w16se w16cid wp14">
   <w:p>
     <w:pPr>
       <w:pStyle w:val="En-tte"/>
@@ -3790,7 +5813,7 @@
 </file>
 
 <file path=word/header4.xml><?xml version="1.0" encoding="utf-8"?>
-<w:hdr xmlns:wpc="http://schemas.microsoft.com/office/word/2010/wordprocessingCanvas" xmlns:cx="http://schemas.microsoft.com/office/drawing/2014/chartex" xmlns:cx1="http://schemas.microsoft.com/office/drawing/2015/9/8/chartex" xmlns:cx2="http://schemas.microsoft.com/office/drawing/2015/10/21/chartex" xmlns:cx3="http://schemas.microsoft.com/office/drawing/2016/5/9/chartex" xmlns:cx4="http://schemas.microsoft.com/office/drawing/2016/5/10/chartex" xmlns:cx5="http://schemas.microsoft.com/office/drawing/2016/5/11/chartex" xmlns:mc="http://schemas.openxmlformats.org/markup-compatibility/2006" xmlns:o="urn:schemas-microsoft-com:office:office" xmlns:r="http://schemas.openxmlformats.org/officeDocument/2006/relationships" xmlns:m="http://schemas.openxmlformats.org/officeDocument/2006/math" xmlns:v="urn:schemas-microsoft-com:vml" xmlns:wp14="http://schemas.microsoft.com/office/word/2010/wordprocessingDrawing" xmlns:wp="http://schemas.openxmlformats.org/drawingml/2006/wordprocessingDrawing" xmlns:w10="urn:schemas-microsoft-com:office:word" xmlns:w="http://schemas.openxmlformats.org/wordprocessingml/2006/main" xmlns:w14="http://schemas.microsoft.com/office/word/2010/wordml" xmlns:w15="http://schemas.microsoft.com/office/word/2012/wordml" xmlns:w16se="http://schemas.microsoft.com/office/word/2015/wordml/symex" xmlns:wpg="http://schemas.microsoft.com/office/word/2010/wordprocessingGroup" xmlns:wpi="http://schemas.microsoft.com/office/word/2010/wordprocessingInk" xmlns:wne="http://schemas.microsoft.com/office/word/2006/wordml" xmlns:wps="http://schemas.microsoft.com/office/word/2010/wordprocessingShape" mc:Ignorable="w14 w15 w16se wp14">
+<w:hdr xmlns:wpc="http://schemas.microsoft.com/office/word/2010/wordprocessingCanvas" xmlns:cx="http://schemas.microsoft.com/office/drawing/2014/chartex" xmlns:cx1="http://schemas.microsoft.com/office/drawing/2015/9/8/chartex" xmlns:cx2="http://schemas.microsoft.com/office/drawing/2015/10/21/chartex" xmlns:cx3="http://schemas.microsoft.com/office/drawing/2016/5/9/chartex" xmlns:cx4="http://schemas.microsoft.com/office/drawing/2016/5/10/chartex" xmlns:cx5="http://schemas.microsoft.com/office/drawing/2016/5/11/chartex" xmlns:cx6="http://schemas.microsoft.com/office/drawing/2016/5/12/chartex" xmlns:cx7="http://schemas.microsoft.com/office/drawing/2016/5/13/chartex" xmlns:cx8="http://schemas.microsoft.com/office/drawing/2016/5/14/chartex" xmlns:mc="http://schemas.openxmlformats.org/markup-compatibility/2006" xmlns:aink="http://schemas.microsoft.com/office/drawing/2016/ink" xmlns:am3d="http://schemas.microsoft.com/office/drawing/2017/model3d" xmlns:o="urn:schemas-microsoft-com:office:office" xmlns:r="http://schemas.openxmlformats.org/officeDocument/2006/relationships" xmlns:m="http://schemas.openxmlformats.org/officeDocument/2006/math" xmlns:v="urn:schemas-microsoft-com:vml" xmlns:wp14="http://schemas.microsoft.com/office/word/2010/wordprocessingDrawing" xmlns:wp="http://schemas.openxmlformats.org/drawingml/2006/wordprocessingDrawing" xmlns:w10="urn:schemas-microsoft-com:office:word" xmlns:w="http://schemas.openxmlformats.org/wordprocessingml/2006/main" xmlns:w14="http://schemas.microsoft.com/office/word/2010/wordml" xmlns:w15="http://schemas.microsoft.com/office/word/2012/wordml" xmlns:w16cid="http://schemas.microsoft.com/office/word/2016/wordml/cid" xmlns:w16se="http://schemas.microsoft.com/office/word/2015/wordml/symex" xmlns:wpg="http://schemas.microsoft.com/office/word/2010/wordprocessingGroup" xmlns:wpi="http://schemas.microsoft.com/office/word/2010/wordprocessingInk" xmlns:wne="http://schemas.microsoft.com/office/word/2006/wordml" xmlns:wps="http://schemas.microsoft.com/office/word/2010/wordprocessingShape" mc:Ignorable="w14 w15 w16se w16cid wp14">
   <w:tbl>
     <w:tblPr>
       <w:tblpPr w:leftFromText="180" w:rightFromText="180" w:vertAnchor="page" w:horzAnchor="page" w:tblpX="1172" w:tblpY="1105"/>
@@ -3924,7 +5947,7 @@
 </file>
 
 <file path=word/header5.xml><?xml version="1.0" encoding="utf-8"?>
-<w:hdr xmlns:wpc="http://schemas.microsoft.com/office/word/2010/wordprocessingCanvas" xmlns:cx="http://schemas.microsoft.com/office/drawing/2014/chartex" xmlns:cx1="http://schemas.microsoft.com/office/drawing/2015/9/8/chartex" xmlns:cx2="http://schemas.microsoft.com/office/drawing/2015/10/21/chartex" xmlns:cx3="http://schemas.microsoft.com/office/drawing/2016/5/9/chartex" xmlns:cx4="http://schemas.microsoft.com/office/drawing/2016/5/10/chartex" xmlns:cx5="http://schemas.microsoft.com/office/drawing/2016/5/11/chartex" xmlns:mc="http://schemas.openxmlformats.org/markup-compatibility/2006" xmlns:o="urn:schemas-microsoft-com:office:office" xmlns:r="http://schemas.openxmlformats.org/officeDocument/2006/relationships" xmlns:m="http://schemas.openxmlformats.org/officeDocument/2006/math" xmlns:v="urn:schemas-microsoft-com:vml" xmlns:wp14="http://schemas.microsoft.com/office/word/2010/wordprocessingDrawing" xmlns:wp="http://schemas.openxmlformats.org/drawingml/2006/wordprocessingDrawing" xmlns:w10="urn:schemas-microsoft-com:office:word" xmlns:w="http://schemas.openxmlformats.org/wordprocessingml/2006/main" xmlns:w14="http://schemas.microsoft.com/office/word/2010/wordml" xmlns:w15="http://schemas.microsoft.com/office/word/2012/wordml" xmlns:w16se="http://schemas.microsoft.com/office/word/2015/wordml/symex" xmlns:wpg="http://schemas.microsoft.com/office/word/2010/wordprocessingGroup" xmlns:wpi="http://schemas.microsoft.com/office/word/2010/wordprocessingInk" xmlns:wne="http://schemas.microsoft.com/office/word/2006/wordml" xmlns:wps="http://schemas.microsoft.com/office/word/2010/wordprocessingShape" mc:Ignorable="w14 w15 w16se wp14">
+<w:hdr xmlns:wpc="http://schemas.microsoft.com/office/word/2010/wordprocessingCanvas" xmlns:cx="http://schemas.microsoft.com/office/drawing/2014/chartex" xmlns:cx1="http://schemas.microsoft.com/office/drawing/2015/9/8/chartex" xmlns:cx2="http://schemas.microsoft.com/office/drawing/2015/10/21/chartex" xmlns:cx3="http://schemas.microsoft.com/office/drawing/2016/5/9/chartex" xmlns:cx4="http://schemas.microsoft.com/office/drawing/2016/5/10/chartex" xmlns:cx5="http://schemas.microsoft.com/office/drawing/2016/5/11/chartex" xmlns:cx6="http://schemas.microsoft.com/office/drawing/2016/5/12/chartex" xmlns:cx7="http://schemas.microsoft.com/office/drawing/2016/5/13/chartex" xmlns:cx8="http://schemas.microsoft.com/office/drawing/2016/5/14/chartex" xmlns:mc="http://schemas.openxmlformats.org/markup-compatibility/2006" xmlns:aink="http://schemas.microsoft.com/office/drawing/2016/ink" xmlns:am3d="http://schemas.microsoft.com/office/drawing/2017/model3d" xmlns:o="urn:schemas-microsoft-com:office:office" xmlns:r="http://schemas.openxmlformats.org/officeDocument/2006/relationships" xmlns:m="http://schemas.openxmlformats.org/officeDocument/2006/math" xmlns:v="urn:schemas-microsoft-com:vml" xmlns:wp14="http://schemas.microsoft.com/office/word/2010/wordprocessingDrawing" xmlns:wp="http://schemas.openxmlformats.org/drawingml/2006/wordprocessingDrawing" xmlns:w10="urn:schemas-microsoft-com:office:word" xmlns:w="http://schemas.openxmlformats.org/wordprocessingml/2006/main" xmlns:w14="http://schemas.microsoft.com/office/word/2010/wordml" xmlns:w15="http://schemas.microsoft.com/office/word/2012/wordml" xmlns:w16cid="http://schemas.microsoft.com/office/word/2016/wordml/cid" xmlns:w16se="http://schemas.microsoft.com/office/word/2015/wordml/symex" xmlns:wpg="http://schemas.microsoft.com/office/word/2010/wordprocessingGroup" xmlns:wpi="http://schemas.microsoft.com/office/word/2010/wordprocessingInk" xmlns:wne="http://schemas.microsoft.com/office/word/2006/wordml" xmlns:wps="http://schemas.microsoft.com/office/word/2010/wordprocessingShape" mc:Ignorable="w14 w15 w16se w16cid wp14">
   <w:tbl>
     <w:tblPr>
       <w:tblpPr w:leftFromText="180" w:rightFromText="180" w:vertAnchor="page" w:horzAnchor="page" w:tblpX="1732" w:tblpY="1137"/>
@@ -4050,7 +6073,7 @@
 </file>
 
 <file path=word/header6.xml><?xml version="1.0" encoding="utf-8"?>
-<w:hdr xmlns:wpc="http://schemas.microsoft.com/office/word/2010/wordprocessingCanvas" xmlns:cx="http://schemas.microsoft.com/office/drawing/2014/chartex" xmlns:cx1="http://schemas.microsoft.com/office/drawing/2015/9/8/chartex" xmlns:cx2="http://schemas.microsoft.com/office/drawing/2015/10/21/chartex" xmlns:cx3="http://schemas.microsoft.com/office/drawing/2016/5/9/chartex" xmlns:cx4="http://schemas.microsoft.com/office/drawing/2016/5/10/chartex" xmlns:cx5="http://schemas.microsoft.com/office/drawing/2016/5/11/chartex" xmlns:mc="http://schemas.openxmlformats.org/markup-compatibility/2006" xmlns:o="urn:schemas-microsoft-com:office:office" xmlns:r="http://schemas.openxmlformats.org/officeDocument/2006/relationships" xmlns:m="http://schemas.openxmlformats.org/officeDocument/2006/math" xmlns:v="urn:schemas-microsoft-com:vml" xmlns:wp14="http://schemas.microsoft.com/office/word/2010/wordprocessingDrawing" xmlns:wp="http://schemas.openxmlformats.org/drawingml/2006/wordprocessingDrawing" xmlns:w10="urn:schemas-microsoft-com:office:word" xmlns:w="http://schemas.openxmlformats.org/wordprocessingml/2006/main" xmlns:w14="http://schemas.microsoft.com/office/word/2010/wordml" xmlns:w15="http://schemas.microsoft.com/office/word/2012/wordml" xmlns:w16se="http://schemas.microsoft.com/office/word/2015/wordml/symex" xmlns:wpg="http://schemas.microsoft.com/office/word/2010/wordprocessingGroup" xmlns:wpi="http://schemas.microsoft.com/office/word/2010/wordprocessingInk" xmlns:wne="http://schemas.microsoft.com/office/word/2006/wordml" xmlns:wps="http://schemas.microsoft.com/office/word/2010/wordprocessingShape" mc:Ignorable="w14 w15 w16se wp14">
+<w:hdr xmlns:wpc="http://schemas.microsoft.com/office/word/2010/wordprocessingCanvas" xmlns:cx="http://schemas.microsoft.com/office/drawing/2014/chartex" xmlns:cx1="http://schemas.microsoft.com/office/drawing/2015/9/8/chartex" xmlns:cx2="http://schemas.microsoft.com/office/drawing/2015/10/21/chartex" xmlns:cx3="http://schemas.microsoft.com/office/drawing/2016/5/9/chartex" xmlns:cx4="http://schemas.microsoft.com/office/drawing/2016/5/10/chartex" xmlns:cx5="http://schemas.microsoft.com/office/drawing/2016/5/11/chartex" xmlns:cx6="http://schemas.microsoft.com/office/drawing/2016/5/12/chartex" xmlns:cx7="http://schemas.microsoft.com/office/drawing/2016/5/13/chartex" xmlns:cx8="http://schemas.microsoft.com/office/drawing/2016/5/14/chartex" xmlns:mc="http://schemas.openxmlformats.org/markup-compatibility/2006" xmlns:aink="http://schemas.microsoft.com/office/drawing/2016/ink" xmlns:am3d="http://schemas.microsoft.com/office/drawing/2017/model3d" xmlns:o="urn:schemas-microsoft-com:office:office" xmlns:r="http://schemas.openxmlformats.org/officeDocument/2006/relationships" xmlns:m="http://schemas.openxmlformats.org/officeDocument/2006/math" xmlns:v="urn:schemas-microsoft-com:vml" xmlns:wp14="http://schemas.microsoft.com/office/word/2010/wordprocessingDrawing" xmlns:wp="http://schemas.openxmlformats.org/drawingml/2006/wordprocessingDrawing" xmlns:w10="urn:schemas-microsoft-com:office:word" xmlns:w="http://schemas.openxmlformats.org/wordprocessingml/2006/main" xmlns:w14="http://schemas.microsoft.com/office/word/2010/wordml" xmlns:w15="http://schemas.microsoft.com/office/word/2012/wordml" xmlns:w16cid="http://schemas.microsoft.com/office/word/2016/wordml/cid" xmlns:w16se="http://schemas.microsoft.com/office/word/2015/wordml/symex" xmlns:wpg="http://schemas.microsoft.com/office/word/2010/wordprocessingGroup" xmlns:wpi="http://schemas.microsoft.com/office/word/2010/wordprocessingInk" xmlns:wne="http://schemas.microsoft.com/office/word/2006/wordml" xmlns:wps="http://schemas.microsoft.com/office/word/2010/wordprocessingShape" mc:Ignorable="w14 w15 w16se w16cid wp14">
   <w:tbl>
     <w:tblPr>
       <w:tblpPr w:leftFromText="180" w:rightFromText="180" w:vertAnchor="page" w:horzAnchor="page" w:tblpX="1172" w:tblpY="1105"/>
@@ -4176,7 +6199,7 @@
 </file>
 
 <file path=word/header7.xml><?xml version="1.0" encoding="utf-8"?>
-<w:hdr xmlns:wpc="http://schemas.microsoft.com/office/word/2010/wordprocessingCanvas" xmlns:cx="http://schemas.microsoft.com/office/drawing/2014/chartex" xmlns:cx1="http://schemas.microsoft.com/office/drawing/2015/9/8/chartex" xmlns:cx2="http://schemas.microsoft.com/office/drawing/2015/10/21/chartex" xmlns:cx3="http://schemas.microsoft.com/office/drawing/2016/5/9/chartex" xmlns:cx4="http://schemas.microsoft.com/office/drawing/2016/5/10/chartex" xmlns:cx5="http://schemas.microsoft.com/office/drawing/2016/5/11/chartex" xmlns:mc="http://schemas.openxmlformats.org/markup-compatibility/2006" xmlns:o="urn:schemas-microsoft-com:office:office" xmlns:r="http://schemas.openxmlformats.org/officeDocument/2006/relationships" xmlns:m="http://schemas.openxmlformats.org/officeDocument/2006/math" xmlns:v="urn:schemas-microsoft-com:vml" xmlns:wp14="http://schemas.microsoft.com/office/word/2010/wordprocessingDrawing" xmlns:wp="http://schemas.openxmlformats.org/drawingml/2006/wordprocessingDrawing" xmlns:w10="urn:schemas-microsoft-com:office:word" xmlns:w="http://schemas.openxmlformats.org/wordprocessingml/2006/main" xmlns:w14="http://schemas.microsoft.com/office/word/2010/wordml" xmlns:w15="http://schemas.microsoft.com/office/word/2012/wordml" xmlns:w16se="http://schemas.microsoft.com/office/word/2015/wordml/symex" xmlns:wpg="http://schemas.microsoft.com/office/word/2010/wordprocessingGroup" xmlns:wpi="http://schemas.microsoft.com/office/word/2010/wordprocessingInk" xmlns:wne="http://schemas.microsoft.com/office/word/2006/wordml" xmlns:wps="http://schemas.microsoft.com/office/word/2010/wordprocessingShape" mc:Ignorable="w14 w15 w16se wp14">
+<w:hdr xmlns:wpc="http://schemas.microsoft.com/office/word/2010/wordprocessingCanvas" xmlns:cx="http://schemas.microsoft.com/office/drawing/2014/chartex" xmlns:cx1="http://schemas.microsoft.com/office/drawing/2015/9/8/chartex" xmlns:cx2="http://schemas.microsoft.com/office/drawing/2015/10/21/chartex" xmlns:cx3="http://schemas.microsoft.com/office/drawing/2016/5/9/chartex" xmlns:cx4="http://schemas.microsoft.com/office/drawing/2016/5/10/chartex" xmlns:cx5="http://schemas.microsoft.com/office/drawing/2016/5/11/chartex" xmlns:cx6="http://schemas.microsoft.com/office/drawing/2016/5/12/chartex" xmlns:cx7="http://schemas.microsoft.com/office/drawing/2016/5/13/chartex" xmlns:cx8="http://schemas.microsoft.com/office/drawing/2016/5/14/chartex" xmlns:mc="http://schemas.openxmlformats.org/markup-compatibility/2006" xmlns:aink="http://schemas.microsoft.com/office/drawing/2016/ink" xmlns:am3d="http://schemas.microsoft.com/office/drawing/2017/model3d" xmlns:o="urn:schemas-microsoft-com:office:office" xmlns:r="http://schemas.openxmlformats.org/officeDocument/2006/relationships" xmlns:m="http://schemas.openxmlformats.org/officeDocument/2006/math" xmlns:v="urn:schemas-microsoft-com:vml" xmlns:wp14="http://schemas.microsoft.com/office/word/2010/wordprocessingDrawing" xmlns:wp="http://schemas.openxmlformats.org/drawingml/2006/wordprocessingDrawing" xmlns:w10="urn:schemas-microsoft-com:office:word" xmlns:w="http://schemas.openxmlformats.org/wordprocessingml/2006/main" xmlns:w14="http://schemas.microsoft.com/office/word/2010/wordml" xmlns:w15="http://schemas.microsoft.com/office/word/2012/wordml" xmlns:w16cid="http://schemas.microsoft.com/office/word/2016/wordml/cid" xmlns:w16se="http://schemas.microsoft.com/office/word/2015/wordml/symex" xmlns:wpg="http://schemas.microsoft.com/office/word/2010/wordprocessingGroup" xmlns:wpi="http://schemas.microsoft.com/office/word/2010/wordprocessingInk" xmlns:wne="http://schemas.microsoft.com/office/word/2006/wordml" xmlns:wps="http://schemas.microsoft.com/office/word/2010/wordprocessingShape" mc:Ignorable="w14 w15 w16se w16cid wp14">
   <w:p>
     <w:pPr>
       <w:pStyle w:val="En-tte"/>
@@ -4241,7 +6264,7 @@
 </file>
 
 <file path=word/numbering.xml><?xml version="1.0" encoding="utf-8"?>
-<w:numbering xmlns:wpc="http://schemas.microsoft.com/office/word/2010/wordprocessingCanvas" xmlns:cx="http://schemas.microsoft.com/office/drawing/2014/chartex" xmlns:cx1="http://schemas.microsoft.com/office/drawing/2015/9/8/chartex" xmlns:cx2="http://schemas.microsoft.com/office/drawing/2015/10/21/chartex" xmlns:cx3="http://schemas.microsoft.com/office/drawing/2016/5/9/chartex" xmlns:cx4="http://schemas.microsoft.com/office/drawing/2016/5/10/chartex" xmlns:cx5="http://schemas.microsoft.com/office/drawing/2016/5/11/chartex" xmlns:mc="http://schemas.openxmlformats.org/markup-compatibility/2006" xmlns:o="urn:schemas-microsoft-com:office:office" xmlns:r="http://schemas.openxmlformats.org/officeDocument/2006/relationships" xmlns:m="http://schemas.openxmlformats.org/officeDocument/2006/math" xmlns:v="urn:schemas-microsoft-com:vml" xmlns:wp14="http://schemas.microsoft.com/office/word/2010/wordprocessingDrawing" xmlns:wp="http://schemas.openxmlformats.org/drawingml/2006/wordprocessingDrawing" xmlns:w10="urn:schemas-microsoft-com:office:word" xmlns:w="http://schemas.openxmlformats.org/wordprocessingml/2006/main" xmlns:w14="http://schemas.microsoft.com/office/word/2010/wordml" xmlns:w15="http://schemas.microsoft.com/office/word/2012/wordml" xmlns:w16se="http://schemas.microsoft.com/office/word/2015/wordml/symex" xmlns:wpg="http://schemas.microsoft.com/office/word/2010/wordprocessingGroup" xmlns:wpi="http://schemas.microsoft.com/office/word/2010/wordprocessingInk" xmlns:wne="http://schemas.microsoft.com/office/word/2006/wordml" xmlns:wps="http://schemas.microsoft.com/office/word/2010/wordprocessingShape" mc:Ignorable="w14 w15 w16se wp14">
+<w:numbering xmlns:wpc="http://schemas.microsoft.com/office/word/2010/wordprocessingCanvas" xmlns:cx="http://schemas.microsoft.com/office/drawing/2014/chartex" xmlns:cx1="http://schemas.microsoft.com/office/drawing/2015/9/8/chartex" xmlns:cx2="http://schemas.microsoft.com/office/drawing/2015/10/21/chartex" xmlns:cx3="http://schemas.microsoft.com/office/drawing/2016/5/9/chartex" xmlns:cx4="http://schemas.microsoft.com/office/drawing/2016/5/10/chartex" xmlns:cx5="http://schemas.microsoft.com/office/drawing/2016/5/11/chartex" xmlns:cx6="http://schemas.microsoft.com/office/drawing/2016/5/12/chartex" xmlns:cx7="http://schemas.microsoft.com/office/drawing/2016/5/13/chartex" xmlns:cx8="http://schemas.microsoft.com/office/drawing/2016/5/14/chartex" xmlns:mc="http://schemas.openxmlformats.org/markup-compatibility/2006" xmlns:aink="http://schemas.microsoft.com/office/drawing/2016/ink" xmlns:am3d="http://schemas.microsoft.com/office/drawing/2017/model3d" xmlns:o="urn:schemas-microsoft-com:office:office" xmlns:r="http://schemas.openxmlformats.org/officeDocument/2006/relationships" xmlns:m="http://schemas.openxmlformats.org/officeDocument/2006/math" xmlns:v="urn:schemas-microsoft-com:vml" xmlns:wp14="http://schemas.microsoft.com/office/word/2010/wordprocessingDrawing" xmlns:wp="http://schemas.openxmlformats.org/drawingml/2006/wordprocessingDrawing" xmlns:w10="urn:schemas-microsoft-com:office:word" xmlns:w="http://schemas.openxmlformats.org/wordprocessingml/2006/main" xmlns:w14="http://schemas.microsoft.com/office/word/2010/wordml" xmlns:w15="http://schemas.microsoft.com/office/word/2012/wordml" xmlns:w16cid="http://schemas.microsoft.com/office/word/2016/wordml/cid" xmlns:w16se="http://schemas.microsoft.com/office/word/2015/wordml/symex" xmlns:wpg="http://schemas.microsoft.com/office/word/2010/wordprocessingGroup" xmlns:wpi="http://schemas.microsoft.com/office/word/2010/wordprocessingInk" xmlns:wne="http://schemas.microsoft.com/office/word/2006/wordml" xmlns:wps="http://schemas.microsoft.com/office/word/2010/wordprocessingShape" mc:Ignorable="w14 w15 w16se w16cid wp14">
   <w:abstractNum w:abstractNumId="0" w15:restartNumberingAfterBreak="0">
     <w:nsid w:val="FFFFFF7F"/>
     <w:multiLevelType w:val="singleLevel"/>
@@ -6662,7 +8685,7 @@
 </file>
 
 <file path=word/styles.xml><?xml version="1.0" encoding="utf-8"?>
-<w:styles xmlns:mc="http://schemas.openxmlformats.org/markup-compatibility/2006" xmlns:r="http://schemas.openxmlformats.org/officeDocument/2006/relationships" xmlns:w="http://schemas.openxmlformats.org/wordprocessingml/2006/main" xmlns:w14="http://schemas.microsoft.com/office/word/2010/wordml" xmlns:w15="http://schemas.microsoft.com/office/word/2012/wordml" xmlns:w16se="http://schemas.microsoft.com/office/word/2015/wordml/symex" mc:Ignorable="w14 w15 w16se">
+<w:styles xmlns:mc="http://schemas.openxmlformats.org/markup-compatibility/2006" xmlns:r="http://schemas.openxmlformats.org/officeDocument/2006/relationships" xmlns:w="http://schemas.openxmlformats.org/wordprocessingml/2006/main" xmlns:w14="http://schemas.microsoft.com/office/word/2010/wordml" xmlns:w15="http://schemas.microsoft.com/office/word/2012/wordml" xmlns:w16cid="http://schemas.microsoft.com/office/word/2016/wordml/cid" xmlns:w16se="http://schemas.microsoft.com/office/word/2015/wordml/symex" mc:Ignorable="w14 w15 w16se w16cid">
   <w:docDefaults>
     <w:rPrDefault>
       <w:rPr>
@@ -6678,7 +8701,7 @@
       </w:pPr>
     </w:pPrDefault>
   </w:docDefaults>
-  <w:latentStyles w:defLockedState="0" w:defUIPriority="99" w:defSemiHidden="0" w:defUnhideWhenUsed="0" w:defQFormat="0" w:count="374">
+  <w:latentStyles w:defLockedState="0" w:defUIPriority="99" w:defSemiHidden="0" w:defUnhideWhenUsed="0" w:defQFormat="0" w:count="375">
     <w:lsdException w:name="Normal" w:uiPriority="0" w:qFormat="1"/>
     <w:lsdException w:name="heading 1" w:uiPriority="9" w:qFormat="1"/>
     <w:lsdException w:name="heading 2" w:semiHidden="1" w:uiPriority="9" w:unhideWhenUsed="1" w:qFormat="1"/>
@@ -6784,7 +8807,6 @@
     <w:lsdException w:name="HTML Sample" w:semiHidden="1" w:unhideWhenUsed="1"/>
     <w:lsdException w:name="HTML Typewriter" w:semiHidden="1" w:unhideWhenUsed="1"/>
     <w:lsdException w:name="HTML Variable" w:semiHidden="1" w:unhideWhenUsed="1"/>
-    <w:lsdException w:name="Normal Table" w:semiHidden="1" w:unhideWhenUsed="1"/>
     <w:lsdException w:name="annotation subject" w:semiHidden="1" w:unhideWhenUsed="1"/>
     <w:lsdException w:name="No List" w:semiHidden="1" w:unhideWhenUsed="1"/>
     <w:lsdException w:name="Outline List 1" w:semiHidden="1" w:unhideWhenUsed="1"/>
@@ -6831,10 +8853,8 @@
     <w:lsdException w:name="Table Subtle 2" w:semiHidden="1" w:unhideWhenUsed="1"/>
     <w:lsdException w:name="Table Web 1" w:semiHidden="1" w:unhideWhenUsed="1"/>
     <w:lsdException w:name="Table Web 2" w:semiHidden="1" w:unhideWhenUsed="1"/>
-    <w:lsdException w:name="Table Web 3" w:semiHidden="1" w:unhideWhenUsed="1"/>
     <w:lsdException w:name="Balloon Text" w:semiHidden="1" w:unhideWhenUsed="1"/>
     <w:lsdException w:name="Table Grid" w:uiPriority="59"/>
-    <w:lsdException w:name="Table Theme" w:semiHidden="1" w:unhideWhenUsed="1"/>
     <w:lsdException w:name="Placeholder Text" w:semiHidden="1"/>
     <w:lsdException w:name="No Spacing" w:uiPriority="0" w:qFormat="1"/>
     <w:lsdException w:name="Light Shading" w:uiPriority="60"/>
@@ -7053,6 +9073,7 @@
     <w:lsdException w:name="Mention" w:semiHidden="1" w:unhideWhenUsed="1"/>
     <w:lsdException w:name="Smart Hyperlink" w:semiHidden="1" w:unhideWhenUsed="1"/>
     <w:lsdException w:name="Hashtag" w:semiHidden="1" w:unhideWhenUsed="1"/>
+    <w:lsdException w:name="Unresolved Mention" w:semiHidden="1" w:unhideWhenUsed="1"/>
   </w:latentStyles>
   <w:style w:type="paragraph" w:default="1" w:styleId="Normal">
     <w:name w:val="Normal"/>
@@ -7565,7 +9586,7 @@
       <w:szCs w:val="24"/>
     </w:rPr>
   </w:style>
-  <w:style w:type="character" w:styleId="Emphaseple">
+  <w:style w:type="character" w:styleId="Accentuationlgre">
     <w:name w:val="Subtle Emphasis"/>
     <w:basedOn w:val="Policepardfaut"/>
     <w:uiPriority w:val="19"/>
@@ -7588,7 +9609,7 @@
       <w:iCs/>
     </w:rPr>
   </w:style>
-  <w:style w:type="character" w:styleId="Emphaseintense">
+  <w:style w:type="character" w:styleId="Accentuationintense">
     <w:name w:val="Intense Emphasis"/>
     <w:basedOn w:val="Policepardfaut"/>
     <w:uiPriority w:val="21"/>
@@ -8668,6 +10689,41 @@
     <w:basedOn w:val="Policepardfaut"/>
     <w:rsid w:val="00691213"/>
   </w:style>
+  <w:style w:type="paragraph" w:customStyle="1" w:styleId="gmail-p2">
+    <w:name w:val="gmail-p2"/>
+    <w:basedOn w:val="Normal"/>
+    <w:rsid w:val="003C0330"/>
+    <w:pPr>
+      <w:spacing w:before="100" w:beforeAutospacing="1" w:afterAutospacing="1" w:line="240" w:lineRule="auto"/>
+      <w:jc w:val="left"/>
+    </w:pPr>
+    <w:rPr>
+      <w:rFonts w:ascii="Times New Roman" w:eastAsia="Times New Roman" w:hAnsi="Times New Roman" w:cs="Times New Roman"/>
+      <w:sz w:val="24"/>
+      <w:szCs w:val="24"/>
+      <w:lang w:val="fr-FR" w:eastAsia="fr-FR"/>
+    </w:rPr>
+  </w:style>
+  <w:style w:type="paragraph" w:customStyle="1" w:styleId="gmail-p1">
+    <w:name w:val="gmail-p1"/>
+    <w:basedOn w:val="Normal"/>
+    <w:rsid w:val="003C0330"/>
+    <w:pPr>
+      <w:spacing w:before="100" w:beforeAutospacing="1" w:afterAutospacing="1" w:line="240" w:lineRule="auto"/>
+      <w:jc w:val="left"/>
+    </w:pPr>
+    <w:rPr>
+      <w:rFonts w:ascii="Times New Roman" w:eastAsia="Times New Roman" w:hAnsi="Times New Roman" w:cs="Times New Roman"/>
+      <w:sz w:val="24"/>
+      <w:szCs w:val="24"/>
+      <w:lang w:val="fr-FR" w:eastAsia="fr-FR"/>
+    </w:rPr>
+  </w:style>
+  <w:style w:type="character" w:customStyle="1" w:styleId="gmail-apple-converted-space">
+    <w:name w:val="gmail-apple-converted-space"/>
+    <w:basedOn w:val="Policepardfaut"/>
+    <w:rsid w:val="003C0330"/>
+  </w:style>
 </w:styles>
 </file>
 
@@ -8978,7 +11034,7 @@
 </file>
 
 <file path=customXml/itemProps2.xml><?xml version="1.0" encoding="utf-8"?>
-<ds:datastoreItem xmlns:ds="http://schemas.openxmlformats.org/officeDocument/2006/customXml" ds:itemID="{08E50827-D664-4C36-B49E-D6D8B32A9DA1}">
+<ds:datastoreItem xmlns:ds="http://schemas.openxmlformats.org/officeDocument/2006/customXml" ds:itemID="{D03332A6-3149-4AD7-8538-12F2DD537325}">
   <ds:schemaRefs>
     <ds:schemaRef ds:uri="http://schemas.openxmlformats.org/officeDocument/2006/bibliography"/>
   </ds:schemaRefs>

</xml_diff>